<commit_message>
Ultimas modificaciones. Codigo listo
</commit_message>
<xml_diff>
--- a/CartaEstructuradaEquipo04.docx
+++ b/CartaEstructuradaEquipo04.docx
@@ -1,10 +1,10 @@
 
 <file path=word/document.xml><?xml version="1.0" encoding="utf-8"?>
-<w:document xmlns:wpc="http://schemas.microsoft.com/office/word/2010/wordprocessingCanvas" xmlns:cx="http://schemas.microsoft.com/office/drawing/2014/chartex" xmlns:cx1="http://schemas.microsoft.com/office/drawing/2015/9/8/chartex" xmlns:cx2="http://schemas.microsoft.com/office/drawing/2015/10/21/chartex" xmlns:cx3="http://schemas.microsoft.com/office/drawing/2016/5/9/chartex" xmlns:cx4="http://schemas.microsoft.com/office/drawing/2016/5/10/chartex" xmlns:cx5="http://schemas.microsoft.com/office/drawing/2016/5/11/chartex" xmlns:cx6="http://schemas.microsoft.com/office/drawing/2016/5/12/chartex" xmlns:cx7="http://schemas.microsoft.com/office/drawing/2016/5/13/chartex" xmlns:cx8="http://schemas.microsoft.com/office/drawing/2016/5/14/chartex" xmlns:mc="http://schemas.openxmlformats.org/markup-compatibility/2006" xmlns:aink="http://schemas.microsoft.com/office/drawing/2016/ink" xmlns:am3d="http://schemas.microsoft.com/office/drawing/2017/model3d" xmlns:o="urn:schemas-microsoft-com:office:office" xmlns:r="http://schemas.openxmlformats.org/officeDocument/2006/relationships" xmlns:m="http://schemas.openxmlformats.org/officeDocument/2006/math" xmlns:v="urn:schemas-microsoft-com:vml" xmlns:wp14="http://schemas.microsoft.com/office/word/2010/wordprocessingDrawing" xmlns:wp="http://schemas.openxmlformats.org/drawingml/2006/wordprocessingDrawing" xmlns:w10="urn:schemas-microsoft-com:office:word" xmlns:w="http://schemas.openxmlformats.org/wordprocessingml/2006/main" xmlns:w14="http://schemas.microsoft.com/office/word/2010/wordml" xmlns:w15="http://schemas.microsoft.com/office/word/2012/wordml" xmlns:w16cid="http://schemas.microsoft.com/office/word/2016/wordml/cid" xmlns:w16se="http://schemas.microsoft.com/office/word/2015/wordml/symex" xmlns:wpg="http://schemas.microsoft.com/office/word/2010/wordprocessingGroup" xmlns:wpi="http://schemas.microsoft.com/office/word/2010/wordprocessingInk" xmlns:wne="http://schemas.microsoft.com/office/word/2006/wordml" xmlns:wps="http://schemas.microsoft.com/office/word/2010/wordprocessingShape" mc:Ignorable="w14 w15 w16se w16cid wp14">
+<w:document xmlns:wpc="http://schemas.microsoft.com/office/word/2010/wordprocessingCanvas" xmlns:mc="http://schemas.openxmlformats.org/markup-compatibility/2006" xmlns:o="urn:schemas-microsoft-com:office:office" xmlns:r="http://schemas.openxmlformats.org/officeDocument/2006/relationships" xmlns:m="http://schemas.openxmlformats.org/officeDocument/2006/math" xmlns:v="urn:schemas-microsoft-com:vml" xmlns:wp14="http://schemas.microsoft.com/office/word/2010/wordprocessingDrawing" xmlns:wp="http://schemas.openxmlformats.org/drawingml/2006/wordprocessingDrawing" xmlns:w10="urn:schemas-microsoft-com:office:word" xmlns:w="http://schemas.openxmlformats.org/wordprocessingml/2006/main" xmlns:w14="http://schemas.microsoft.com/office/word/2010/wordml" xmlns:w15="http://schemas.microsoft.com/office/word/2012/wordml" xmlns:wpg="http://schemas.microsoft.com/office/word/2010/wordprocessingGroup" xmlns:wpi="http://schemas.microsoft.com/office/word/2010/wordprocessingInk" xmlns:wne="http://schemas.microsoft.com/office/word/2006/wordml" xmlns:wps="http://schemas.microsoft.com/office/word/2010/wordprocessingShape" mc:Ignorable="w14 w15 wp14">
   <w:body>
     <w:tbl>
       <w:tblPr>
-        <w:tblStyle w:val="TableGrid"/>
+        <w:tblStyle w:val="Tablaconcuadrcula"/>
         <w:tblpPr w:leftFromText="141" w:rightFromText="141" w:horzAnchor="page" w:tblpX="4369" w:tblpY="-1092"/>
         <w:tblW w:w="0" w:type="auto"/>
         <w:tblLook w:val="04A0" w:firstRow="1" w:lastRow="0" w:firstColumn="1" w:lastColumn="0" w:noHBand="0" w:noVBand="1"/>
@@ -30,7 +30,7 @@
     </w:tbl>
     <w:tbl>
       <w:tblPr>
-        <w:tblStyle w:val="TableGrid"/>
+        <w:tblStyle w:val="Tablaconcuadrcula"/>
         <w:tblpPr w:leftFromText="141" w:rightFromText="141" w:vertAnchor="text" w:horzAnchor="page" w:tblpX="4429" w:tblpY="-108"/>
         <w:tblW w:w="0" w:type="auto"/>
         <w:tblLook w:val="04A0" w:firstRow="1" w:lastRow="0" w:firstColumn="1" w:lastColumn="0" w:noHBand="0" w:noVBand="1"/>
@@ -50,6 +50,7 @@
             <w:r>
               <w:rPr>
                 <w:noProof/>
+                <w:lang w:val="es-VE" w:eastAsia="es-VE"/>
               </w:rPr>
               <mc:AlternateContent>
                 <mc:Choice Requires="wps">
@@ -104,7 +105,7 @@
                     </wp:anchor>
                   </w:drawing>
                 </mc:Choice>
-                <mc:Fallback>
+                <mc:Fallback xmlns:w16se="http://schemas.microsoft.com/office/word/2015/wordml/symex" xmlns:w16cid="http://schemas.microsoft.com/office/word/2016/wordml/cid" xmlns:am3d="http://schemas.microsoft.com/office/drawing/2017/model3d" xmlns:aink="http://schemas.microsoft.com/office/drawing/2016/ink" xmlns:cx8="http://schemas.microsoft.com/office/drawing/2016/5/14/chartex" xmlns:cx7="http://schemas.microsoft.com/office/drawing/2016/5/13/chartex" xmlns:cx6="http://schemas.microsoft.com/office/drawing/2016/5/12/chartex" xmlns:cx5="http://schemas.microsoft.com/office/drawing/2016/5/11/chartex" xmlns:cx4="http://schemas.microsoft.com/office/drawing/2016/5/10/chartex" xmlns:cx3="http://schemas.microsoft.com/office/drawing/2016/5/9/chartex" xmlns:cx2="http://schemas.microsoft.com/office/drawing/2015/10/21/chartex" xmlns:cx1="http://schemas.microsoft.com/office/drawing/2015/9/8/chartex" xmlns:cx="http://schemas.microsoft.com/office/drawing/2014/chartex">
                   <w:pict>
                     <v:shapetype w14:anchorId="6A801B83" id="_x0000_t32" coordsize="21600,21600" o:spt="32" o:oned="t" path="m,l21600,21600e" filled="f">
                       <v:path arrowok="t" fillok="f" o:connecttype="none"/>
@@ -118,13 +119,8 @@
               </mc:AlternateContent>
             </w:r>
             <w:r>
-              <w:t xml:space="preserve"> </w:t>
+              <w:t xml:space="preserve"> InicializarPartida</w:t>
             </w:r>
-            <w:proofErr w:type="spellStart"/>
-            <w:r>
-              <w:t>InicializarPartida</w:t>
-            </w:r>
-            <w:proofErr w:type="spellEnd"/>
           </w:p>
         </w:tc>
       </w:tr>
@@ -133,6 +129,7 @@
       <w:r>
         <w:rPr>
           <w:noProof/>
+          <w:lang w:val="es-VE" w:eastAsia="es-VE"/>
         </w:rPr>
         <mc:AlternateContent>
           <mc:Choice Requires="wps">
@@ -187,7 +184,7 @@
               </wp:anchor>
             </w:drawing>
           </mc:Choice>
-          <mc:Fallback>
+          <mc:Fallback xmlns:w16se="http://schemas.microsoft.com/office/word/2015/wordml/symex" xmlns:w16cid="http://schemas.microsoft.com/office/word/2016/wordml/cid" xmlns:am3d="http://schemas.microsoft.com/office/drawing/2017/model3d" xmlns:aink="http://schemas.microsoft.com/office/drawing/2016/ink" xmlns:cx8="http://schemas.microsoft.com/office/drawing/2016/5/14/chartex" xmlns:cx7="http://schemas.microsoft.com/office/drawing/2016/5/13/chartex" xmlns:cx6="http://schemas.microsoft.com/office/drawing/2016/5/12/chartex" xmlns:cx5="http://schemas.microsoft.com/office/drawing/2016/5/11/chartex" xmlns:cx4="http://schemas.microsoft.com/office/drawing/2016/5/10/chartex" xmlns:cx3="http://schemas.microsoft.com/office/drawing/2016/5/9/chartex" xmlns:cx2="http://schemas.microsoft.com/office/drawing/2015/10/21/chartex" xmlns:cx1="http://schemas.microsoft.com/office/drawing/2015/9/8/chartex" xmlns:cx="http://schemas.microsoft.com/office/drawing/2014/chartex">
             <w:pict>
               <v:shape w14:anchorId="6CE46AA1" id="Straight Arrow Connector 41" o:spid="_x0000_s1026" type="#_x0000_t32" style="position:absolute;margin-left:-70.05pt;margin-top:2.35pt;width:205.8pt;height:0;z-index:251700224;visibility:visible;mso-wrap-style:square;mso-wrap-distance-left:9pt;mso-wrap-distance-top:0;mso-wrap-distance-right:9pt;mso-wrap-distance-bottom:0;mso-position-horizontal:absolute;mso-position-horizontal-relative:text;mso-position-vertical:absolute;mso-position-vertical-relative:text" o:gfxdata="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" strokecolor="black [3200]" strokeweight=".5pt">
                 <v:stroke endarrow="block" joinstyle="miter"/>
@@ -199,6 +196,7 @@
       <w:r>
         <w:rPr>
           <w:noProof/>
+          <w:lang w:val="es-VE" w:eastAsia="es-VE"/>
         </w:rPr>
         <mc:AlternateContent>
           <mc:Choice Requires="wps">
@@ -247,12 +245,18 @@
                     </wps:wsp>
                   </a:graphicData>
                 </a:graphic>
+                <wp14:sizeRelH relativeFrom="margin">
+                  <wp14:pctWidth>0</wp14:pctWidth>
+                </wp14:sizeRelH>
+                <wp14:sizeRelV relativeFrom="margin">
+                  <wp14:pctHeight>0</wp14:pctHeight>
+                </wp14:sizeRelV>
               </wp:anchor>
             </w:drawing>
           </mc:Choice>
           <mc:Fallback>
             <w:pict>
-              <v:line w14:anchorId="2A6E69E1" id="Straight Connector 40" o:spid="_x0000_s1026" style="position:absolute;flip:y;z-index:251699200;visibility:visible;mso-wrap-style:square;mso-wrap-distance-left:9pt;mso-wrap-distance-top:0;mso-wrap-distance-right:9pt;mso-wrap-distance-bottom:0;mso-position-horizontal:absolute;mso-position-horizontal-relative:text;mso-position-vertical:absolute;mso-position-vertical-relative:text" from="-71.85pt,2.35pt" to="-70.65pt,472.75pt" o:gfxdata="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" strokecolor="black [3200]" strokeweight=".5pt">
+              <v:line w14:anchorId="0933CFC0" id="Straight Connector 40" o:spid="_x0000_s1026" style="position:absolute;flip:y;z-index:251699200;visibility:visible;mso-wrap-style:square;mso-width-percent:0;mso-height-percent:0;mso-wrap-distance-left:9pt;mso-wrap-distance-top:0;mso-wrap-distance-right:9pt;mso-wrap-distance-bottom:0;mso-position-horizontal:absolute;mso-position-horizontal-relative:text;mso-position-vertical:absolute;mso-position-vertical-relative:text;mso-width-percent:0;mso-height-percent:0;mso-width-relative:margin;mso-height-relative:margin" from="-71.85pt,2.35pt" to="-70.65pt,472.75pt" o:gfxdata="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" strokecolor="black [3200]" strokeweight=".5pt">
                 <v:stroke joinstyle="miter"/>
               </v:line>
             </w:pict>
@@ -262,6 +266,7 @@
       <w:r>
         <w:rPr>
           <w:noProof/>
+          <w:lang w:val="es-VE" w:eastAsia="es-VE"/>
         </w:rPr>
         <mc:AlternateContent>
           <mc:Choice Requires="wps">
@@ -316,7 +321,7 @@
               </wp:anchor>
             </w:drawing>
           </mc:Choice>
-          <mc:Fallback>
+          <mc:Fallback xmlns:w16se="http://schemas.microsoft.com/office/word/2015/wordml/symex" xmlns:w16cid="http://schemas.microsoft.com/office/word/2016/wordml/cid" xmlns:am3d="http://schemas.microsoft.com/office/drawing/2017/model3d" xmlns:aink="http://schemas.microsoft.com/office/drawing/2016/ink" xmlns:cx8="http://schemas.microsoft.com/office/drawing/2016/5/14/chartex" xmlns:cx7="http://schemas.microsoft.com/office/drawing/2016/5/13/chartex" xmlns:cx6="http://schemas.microsoft.com/office/drawing/2016/5/12/chartex" xmlns:cx5="http://schemas.microsoft.com/office/drawing/2016/5/11/chartex" xmlns:cx4="http://schemas.microsoft.com/office/drawing/2016/5/10/chartex" xmlns:cx3="http://schemas.microsoft.com/office/drawing/2016/5/9/chartex" xmlns:cx2="http://schemas.microsoft.com/office/drawing/2015/10/21/chartex" xmlns:cx1="http://schemas.microsoft.com/office/drawing/2015/9/8/chartex" xmlns:cx="http://schemas.microsoft.com/office/drawing/2014/chartex">
             <w:pict>
               <v:shape w14:anchorId="62BE660A" id="Straight Arrow Connector 2" o:spid="_x0000_s1026" type="#_x0000_t32" style="position:absolute;margin-left:174.75pt;margin-top:-36.65pt;width:0;height:27pt;z-index:251659264;visibility:visible;mso-wrap-style:square;mso-wrap-distance-left:9pt;mso-wrap-distance-top:0;mso-wrap-distance-right:9pt;mso-wrap-distance-bottom:0;mso-position-horizontal:absolute;mso-position-horizontal-relative:text;mso-position-vertical:absolute;mso-position-vertical-relative:text" o:gfxdata="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" strokecolor="black [3200]" strokeweight=".5pt">
                 <v:stroke endarrow="block" joinstyle="miter"/>
@@ -328,7 +333,7 @@
     </w:p>
     <w:tbl>
       <w:tblPr>
-        <w:tblStyle w:val="TableGrid"/>
+        <w:tblStyle w:val="Tablaconcuadrcula"/>
         <w:tblpPr w:leftFromText="141" w:rightFromText="141" w:vertAnchor="text" w:horzAnchor="page" w:tblpX="4513" w:tblpY="331"/>
         <w:tblW w:w="0" w:type="auto"/>
         <w:tblLook w:val="04A0" w:firstRow="1" w:lastRow="0" w:firstColumn="1" w:lastColumn="0" w:noHBand="0" w:noVBand="1"/>
@@ -348,6 +353,7 @@
             <w:r>
               <w:rPr>
                 <w:noProof/>
+                <w:lang w:val="es-VE" w:eastAsia="es-VE"/>
               </w:rPr>
               <mc:AlternateContent>
                 <mc:Choice Requires="wps">
@@ -402,7 +408,7 @@
                     </wp:anchor>
                   </w:drawing>
                 </mc:Choice>
-                <mc:Fallback>
+                <mc:Fallback xmlns:w16se="http://schemas.microsoft.com/office/word/2015/wordml/symex" xmlns:w16cid="http://schemas.microsoft.com/office/word/2016/wordml/cid" xmlns:am3d="http://schemas.microsoft.com/office/drawing/2017/model3d" xmlns:aink="http://schemas.microsoft.com/office/drawing/2016/ink" xmlns:cx8="http://schemas.microsoft.com/office/drawing/2016/5/14/chartex" xmlns:cx7="http://schemas.microsoft.com/office/drawing/2016/5/13/chartex" xmlns:cx6="http://schemas.microsoft.com/office/drawing/2016/5/12/chartex" xmlns:cx5="http://schemas.microsoft.com/office/drawing/2016/5/11/chartex" xmlns:cx4="http://schemas.microsoft.com/office/drawing/2016/5/10/chartex" xmlns:cx3="http://schemas.microsoft.com/office/drawing/2016/5/9/chartex" xmlns:cx2="http://schemas.microsoft.com/office/drawing/2015/10/21/chartex" xmlns:cx1="http://schemas.microsoft.com/office/drawing/2015/9/8/chartex" xmlns:cx="http://schemas.microsoft.com/office/drawing/2014/chartex">
                   <w:pict>
                     <v:shape w14:anchorId="609FD3CE" id="Straight Arrow Connector 12" o:spid="_x0000_s1026" type="#_x0000_t32" style="position:absolute;margin-left:75.35pt;margin-top:6pt;width:13.8pt;height:1.2pt;flip:x;z-index:251665408;visibility:visible;mso-wrap-style:square;mso-wrap-distance-left:9pt;mso-wrap-distance-top:0;mso-wrap-distance-right:9pt;mso-wrap-distance-bottom:0;mso-position-horizontal:absolute;mso-position-horizontal-relative:text;mso-position-vertical:absolute;mso-position-vertical-relative:text" o:gfxdata="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" strokecolor="black [3200]" strokeweight=".5pt">
                       <v:stroke endarrow="block" joinstyle="miter"/>
@@ -414,6 +420,7 @@
             <w:r>
               <w:rPr>
                 <w:noProof/>
+                <w:lang w:val="es-VE" w:eastAsia="es-VE"/>
               </w:rPr>
               <mc:AlternateContent>
                 <mc:Choice Requires="wps">
@@ -465,7 +472,7 @@
                     </wp:anchor>
                   </w:drawing>
                 </mc:Choice>
-                <mc:Fallback>
+                <mc:Fallback xmlns:w16se="http://schemas.microsoft.com/office/word/2015/wordml/symex" xmlns:w16cid="http://schemas.microsoft.com/office/word/2016/wordml/cid" xmlns:am3d="http://schemas.microsoft.com/office/drawing/2017/model3d" xmlns:aink="http://schemas.microsoft.com/office/drawing/2016/ink" xmlns:cx8="http://schemas.microsoft.com/office/drawing/2016/5/14/chartex" xmlns:cx7="http://schemas.microsoft.com/office/drawing/2016/5/13/chartex" xmlns:cx6="http://schemas.microsoft.com/office/drawing/2016/5/12/chartex" xmlns:cx5="http://schemas.microsoft.com/office/drawing/2016/5/11/chartex" xmlns:cx4="http://schemas.microsoft.com/office/drawing/2016/5/10/chartex" xmlns:cx3="http://schemas.microsoft.com/office/drawing/2016/5/9/chartex" xmlns:cx2="http://schemas.microsoft.com/office/drawing/2015/10/21/chartex" xmlns:cx1="http://schemas.microsoft.com/office/drawing/2015/9/8/chartex" xmlns:cx="http://schemas.microsoft.com/office/drawing/2014/chartex">
                   <w:pict>
                     <v:line w14:anchorId="3E2BD25E" id="Straight Connector 9" o:spid="_x0000_s1026" style="position:absolute;z-index:251662336;visibility:visible;mso-wrap-style:square;mso-wrap-distance-left:9pt;mso-wrap-distance-top:0;mso-wrap-distance-right:9pt;mso-wrap-distance-bottom:0;mso-position-horizontal:absolute;mso-position-horizontal-relative:text;mso-position-vertical:absolute;mso-position-vertical-relative:text" from="74.75pt,6pt" to="90.95pt,6pt" o:gfxdata="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" strokecolor="black [3200]" strokeweight=".5pt">
                       <v:stroke joinstyle="miter"/>
@@ -474,11 +481,9 @@
                 </mc:Fallback>
               </mc:AlternateContent>
             </w:r>
-            <w:proofErr w:type="spellStart"/>
             <w:r>
               <w:t>ObtenerJugada</w:t>
             </w:r>
-            <w:proofErr w:type="spellEnd"/>
           </w:p>
         </w:tc>
       </w:tr>
@@ -487,6 +492,7 @@
       <w:r>
         <w:rPr>
           <w:noProof/>
+          <w:lang w:val="es-VE" w:eastAsia="es-VE"/>
         </w:rPr>
         <mc:AlternateContent>
           <mc:Choice Requires="wps">
@@ -541,7 +547,7 @@
               </wp:anchor>
             </w:drawing>
           </mc:Choice>
-          <mc:Fallback>
+          <mc:Fallback xmlns:w16se="http://schemas.microsoft.com/office/word/2015/wordml/symex" xmlns:w16cid="http://schemas.microsoft.com/office/word/2016/wordml/cid" xmlns:am3d="http://schemas.microsoft.com/office/drawing/2017/model3d" xmlns:aink="http://schemas.microsoft.com/office/drawing/2016/ink" xmlns:cx8="http://schemas.microsoft.com/office/drawing/2016/5/14/chartex" xmlns:cx7="http://schemas.microsoft.com/office/drawing/2016/5/13/chartex" xmlns:cx6="http://schemas.microsoft.com/office/drawing/2016/5/12/chartex" xmlns:cx5="http://schemas.microsoft.com/office/drawing/2016/5/11/chartex" xmlns:cx4="http://schemas.microsoft.com/office/drawing/2016/5/10/chartex" xmlns:cx3="http://schemas.microsoft.com/office/drawing/2016/5/9/chartex" xmlns:cx2="http://schemas.microsoft.com/office/drawing/2015/10/21/chartex" xmlns:cx1="http://schemas.microsoft.com/office/drawing/2015/9/8/chartex" xmlns:cx="http://schemas.microsoft.com/office/drawing/2014/chartex">
             <w:pict>
               <v:shape w14:anchorId="4350F0E1" id="Straight Arrow Connector 36" o:spid="_x0000_s1026" type="#_x0000_t32" style="position:absolute;margin-left:-59.25pt;margin-top:21.25pt;width:199.8pt;height:1.2pt;z-index:251695104;visibility:visible;mso-wrap-style:square;mso-wrap-distance-left:9pt;mso-wrap-distance-top:0;mso-wrap-distance-right:9pt;mso-wrap-distance-bottom:0;mso-position-horizontal:absolute;mso-position-horizontal-relative:text;mso-position-vertical:absolute;mso-position-vertical-relative:text" o:gfxdata="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" strokecolor="black [3200]" strokeweight=".5pt">
                 <v:stroke endarrow="block" joinstyle="miter"/>
@@ -553,6 +559,7 @@
       <w:r>
         <w:rPr>
           <w:noProof/>
+          <w:lang w:val="es-VE" w:eastAsia="es-VE"/>
         </w:rPr>
         <mc:AlternateContent>
           <mc:Choice Requires="wps">
@@ -604,7 +611,7 @@
               </wp:anchor>
             </w:drawing>
           </mc:Choice>
-          <mc:Fallback>
+          <mc:Fallback xmlns:w16se="http://schemas.microsoft.com/office/word/2015/wordml/symex" xmlns:w16cid="http://schemas.microsoft.com/office/word/2016/wordml/cid" xmlns:am3d="http://schemas.microsoft.com/office/drawing/2017/model3d" xmlns:aink="http://schemas.microsoft.com/office/drawing/2016/ink" xmlns:cx8="http://schemas.microsoft.com/office/drawing/2016/5/14/chartex" xmlns:cx7="http://schemas.microsoft.com/office/drawing/2016/5/13/chartex" xmlns:cx6="http://schemas.microsoft.com/office/drawing/2016/5/12/chartex" xmlns:cx5="http://schemas.microsoft.com/office/drawing/2016/5/11/chartex" xmlns:cx4="http://schemas.microsoft.com/office/drawing/2016/5/10/chartex" xmlns:cx3="http://schemas.microsoft.com/office/drawing/2016/5/9/chartex" xmlns:cx2="http://schemas.microsoft.com/office/drawing/2015/10/21/chartex" xmlns:cx1="http://schemas.microsoft.com/office/drawing/2015/9/8/chartex" xmlns:cx="http://schemas.microsoft.com/office/drawing/2014/chartex">
             <w:pict>
               <v:line w14:anchorId="25223555" id="Straight Connector 35" o:spid="_x0000_s1026" style="position:absolute;flip:y;z-index:251694080;visibility:visible;mso-wrap-style:square;mso-wrap-distance-left:9pt;mso-wrap-distance-top:0;mso-wrap-distance-right:9pt;mso-wrap-distance-bottom:0;mso-position-horizontal:absolute;mso-position-horizontal-relative:text;mso-position-vertical:absolute;mso-position-vertical-relative:text" from="-60.45pt,21.25pt" to="-59.85pt,354.25pt" o:gfxdata="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" strokecolor="black [3200]" strokeweight=".5pt">
                 <v:stroke joinstyle="miter"/>
@@ -613,13 +620,12 @@
           </mc:Fallback>
         </mc:AlternateContent>
       </w:r>
-      <w:bookmarkStart w:id="0" w:name="_GoBack"/>
-      <w:bookmarkEnd w:id="0"/>
     </w:p>
     <w:p>
       <w:r>
         <w:rPr>
           <w:noProof/>
+          <w:lang w:val="es-VE" w:eastAsia="es-VE"/>
         </w:rPr>
         <mc:AlternateContent>
           <mc:Choice Requires="wps">
@@ -671,7 +677,7 @@
               </wp:anchor>
             </w:drawing>
           </mc:Choice>
-          <mc:Fallback>
+          <mc:Fallback xmlns:w16se="http://schemas.microsoft.com/office/word/2015/wordml/symex" xmlns:w16cid="http://schemas.microsoft.com/office/word/2016/wordml/cid" xmlns:am3d="http://schemas.microsoft.com/office/drawing/2017/model3d" xmlns:aink="http://schemas.microsoft.com/office/drawing/2016/ink" xmlns:cx8="http://schemas.microsoft.com/office/drawing/2016/5/14/chartex" xmlns:cx7="http://schemas.microsoft.com/office/drawing/2016/5/13/chartex" xmlns:cx6="http://schemas.microsoft.com/office/drawing/2016/5/12/chartex" xmlns:cx5="http://schemas.microsoft.com/office/drawing/2016/5/11/chartex" xmlns:cx4="http://schemas.microsoft.com/office/drawing/2016/5/10/chartex" xmlns:cx3="http://schemas.microsoft.com/office/drawing/2016/5/9/chartex" xmlns:cx2="http://schemas.microsoft.com/office/drawing/2015/10/21/chartex" xmlns:cx1="http://schemas.microsoft.com/office/drawing/2015/9/8/chartex" xmlns:cx="http://schemas.microsoft.com/office/drawing/2014/chartex">
             <w:pict>
               <v:line w14:anchorId="12EE54E5" id="Straight Connector 11" o:spid="_x0000_s1026" style="position:absolute;z-index:251664384;visibility:visible;mso-wrap-style:square;mso-wrap-distance-left:9pt;mso-wrap-distance-top:0;mso-wrap-distance-right:9pt;mso-wrap-distance-bottom:0;mso-position-horizontal:absolute;mso-position-horizontal-relative:text;mso-position-vertical:absolute;mso-position-vertical-relative:text" from="235.95pt,1.15pt" to="235.95pt,49.15pt" o:gfxdata="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" strokecolor="black [3200]" strokeweight=".5pt">
                 <v:stroke joinstyle="miter"/>
@@ -683,6 +689,7 @@
       <w:r>
         <w:rPr>
           <w:noProof/>
+          <w:lang w:val="es-VE" w:eastAsia="es-VE"/>
         </w:rPr>
         <mc:AlternateContent>
           <mc:Choice Requires="wps">
@@ -737,7 +744,7 @@
               </wp:anchor>
             </w:drawing>
           </mc:Choice>
-          <mc:Fallback>
+          <mc:Fallback xmlns:w16se="http://schemas.microsoft.com/office/word/2015/wordml/symex" xmlns:w16cid="http://schemas.microsoft.com/office/word/2016/wordml/cid" xmlns:am3d="http://schemas.microsoft.com/office/drawing/2017/model3d" xmlns:aink="http://schemas.microsoft.com/office/drawing/2016/ink" xmlns:cx8="http://schemas.microsoft.com/office/drawing/2016/5/14/chartex" xmlns:cx7="http://schemas.microsoft.com/office/drawing/2016/5/13/chartex" xmlns:cx6="http://schemas.microsoft.com/office/drawing/2016/5/12/chartex" xmlns:cx5="http://schemas.microsoft.com/office/drawing/2016/5/11/chartex" xmlns:cx4="http://schemas.microsoft.com/office/drawing/2016/5/10/chartex" xmlns:cx3="http://schemas.microsoft.com/office/drawing/2016/5/9/chartex" xmlns:cx2="http://schemas.microsoft.com/office/drawing/2015/10/21/chartex" xmlns:cx1="http://schemas.microsoft.com/office/drawing/2015/9/8/chartex" xmlns:cx="http://schemas.microsoft.com/office/drawing/2014/chartex">
             <w:pict>
               <v:shape w14:anchorId="7398EF69" id="Straight Arrow Connector 4" o:spid="_x0000_s1026" type="#_x0000_t32" style="position:absolute;margin-left:175.95pt;margin-top:9.55pt;width:.6pt;height:31.8pt;z-index:251661312;visibility:visible;mso-wrap-style:square;mso-wrap-distance-left:9pt;mso-wrap-distance-top:0;mso-wrap-distance-right:9pt;mso-wrap-distance-bottom:0;mso-position-horizontal:absolute;mso-position-horizontal-relative:text;mso-position-vertical:absolute;mso-position-vertical-relative:text" o:gfxdata="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" strokecolor="black [3200]" strokeweight=".5pt">
                 <v:stroke endarrow="block" joinstyle="miter"/>
@@ -752,7 +759,7 @@
     </w:p>
     <w:tbl>
       <w:tblPr>
-        <w:tblStyle w:val="TableGrid"/>
+        <w:tblStyle w:val="Tablaconcuadrcula"/>
         <w:tblpPr w:leftFromText="141" w:rightFromText="141" w:vertAnchor="text" w:horzAnchor="page" w:tblpX="4513" w:tblpY="355"/>
         <w:tblW w:w="0" w:type="auto"/>
         <w:tblLook w:val="04A0" w:firstRow="1" w:lastRow="0" w:firstColumn="1" w:lastColumn="0" w:noHBand="0" w:noVBand="1"/>
@@ -772,6 +779,7 @@
             <w:r>
               <w:rPr>
                 <w:noProof/>
+                <w:lang w:val="es-VE" w:eastAsia="es-VE"/>
               </w:rPr>
               <mc:AlternateContent>
                 <mc:Choice Requires="wps">
@@ -826,7 +834,7 @@
                     </wp:anchor>
                   </w:drawing>
                 </mc:Choice>
-                <mc:Fallback>
+                <mc:Fallback xmlns:w16se="http://schemas.microsoft.com/office/word/2015/wordml/symex" xmlns:w16cid="http://schemas.microsoft.com/office/word/2016/wordml/cid" xmlns:am3d="http://schemas.microsoft.com/office/drawing/2017/model3d" xmlns:aink="http://schemas.microsoft.com/office/drawing/2016/ink" xmlns:cx8="http://schemas.microsoft.com/office/drawing/2016/5/14/chartex" xmlns:cx7="http://schemas.microsoft.com/office/drawing/2016/5/13/chartex" xmlns:cx6="http://schemas.microsoft.com/office/drawing/2016/5/12/chartex" xmlns:cx5="http://schemas.microsoft.com/office/drawing/2016/5/11/chartex" xmlns:cx4="http://schemas.microsoft.com/office/drawing/2016/5/10/chartex" xmlns:cx3="http://schemas.microsoft.com/office/drawing/2016/5/9/chartex" xmlns:cx2="http://schemas.microsoft.com/office/drawing/2015/10/21/chartex" xmlns:cx1="http://schemas.microsoft.com/office/drawing/2015/9/8/chartex" xmlns:cx="http://schemas.microsoft.com/office/drawing/2014/chartex">
                   <w:pict>
                     <v:shape w14:anchorId="3E3A2A96" id="Straight Arrow Connector 13" o:spid="_x0000_s1026" type="#_x0000_t32" style="position:absolute;margin-left:30.35pt;margin-top:13.25pt;width:.6pt;height:28.8pt;z-index:251666432;visibility:visible;mso-wrap-style:square;mso-wrap-distance-left:9pt;mso-wrap-distance-top:0;mso-wrap-distance-right:9pt;mso-wrap-distance-bottom:0;mso-position-horizontal:absolute;mso-position-horizontal-relative:text;mso-position-vertical:absolute;mso-position-vertical-relative:text" o:gfxdata="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" strokecolor="black [3200]" strokeweight=".5pt">
                       <v:stroke endarrow="block" joinstyle="miter"/>
@@ -838,6 +846,7 @@
             <w:r>
               <w:rPr>
                 <w:noProof/>
+                <w:lang w:val="es-VE" w:eastAsia="es-VE"/>
               </w:rPr>
               <mc:AlternateContent>
                 <mc:Choice Requires="wps">
@@ -889,7 +898,7 @@
                     </wp:anchor>
                   </w:drawing>
                 </mc:Choice>
-                <mc:Fallback>
+                <mc:Fallback xmlns:w16se="http://schemas.microsoft.com/office/word/2015/wordml/symex" xmlns:w16cid="http://schemas.microsoft.com/office/word/2016/wordml/cid" xmlns:am3d="http://schemas.microsoft.com/office/drawing/2017/model3d" xmlns:aink="http://schemas.microsoft.com/office/drawing/2016/ink" xmlns:cx8="http://schemas.microsoft.com/office/drawing/2016/5/14/chartex" xmlns:cx7="http://schemas.microsoft.com/office/drawing/2016/5/13/chartex" xmlns:cx6="http://schemas.microsoft.com/office/drawing/2016/5/12/chartex" xmlns:cx5="http://schemas.microsoft.com/office/drawing/2016/5/11/chartex" xmlns:cx4="http://schemas.microsoft.com/office/drawing/2016/5/10/chartex" xmlns:cx3="http://schemas.microsoft.com/office/drawing/2016/5/9/chartex" xmlns:cx2="http://schemas.microsoft.com/office/drawing/2015/10/21/chartex" xmlns:cx1="http://schemas.microsoft.com/office/drawing/2015/9/8/chartex" xmlns:cx="http://schemas.microsoft.com/office/drawing/2014/chartex">
                   <w:pict>
                     <v:line w14:anchorId="5FF9AC70" id="Straight Connector 10" o:spid="_x0000_s1026" style="position:absolute;z-index:251663360;visibility:visible;mso-wrap-style:square;mso-wrap-distance-left:9pt;mso-wrap-distance-top:0;mso-wrap-distance-right:9pt;mso-wrap-distance-bottom:0;mso-position-horizontal:absolute;mso-position-horizontal-relative:text;mso-position-vertical:absolute;mso-position-vertical-relative:text" from="75.95pt,7.25pt" to="90.35pt,7.25pt" o:gfxdata="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" strokecolor="black [3200]" strokeweight=".5pt">
                       <v:stroke joinstyle="miter"/>
@@ -899,13 +908,8 @@
               </mc:AlternateContent>
             </w:r>
             <w:r>
-              <w:t xml:space="preserve">  </w:t>
+              <w:t xml:space="preserve">  ValidarJugada</w:t>
             </w:r>
-            <w:proofErr w:type="spellStart"/>
-            <w:r>
-              <w:t>ValidarJugada</w:t>
-            </w:r>
-            <w:proofErr w:type="spellEnd"/>
           </w:p>
         </w:tc>
       </w:tr>
@@ -917,21 +921,13 @@
         </w:tabs>
       </w:pPr>
       <w:r>
-        <w:t xml:space="preserve">                                                                                                  </w:t>
-      </w:r>
-      <w:proofErr w:type="spellStart"/>
-      <w:r>
-        <w:t>esValida</w:t>
-      </w:r>
-      <w:proofErr w:type="spellEnd"/>
-      <w:r>
-        <w:t>=False</w:t>
+        <w:t xml:space="preserve">                                                                                                  esValida=False</w:t>
       </w:r>
     </w:p>
     <w:p/>
     <w:tbl>
       <w:tblPr>
-        <w:tblStyle w:val="TableGrid"/>
+        <w:tblStyle w:val="Tablaconcuadrcula"/>
         <w:tblpPr w:leftFromText="141" w:rightFromText="141" w:vertAnchor="text" w:horzAnchor="page" w:tblpX="4585" w:tblpY="283"/>
         <w:tblW w:w="0" w:type="auto"/>
         <w:tblLook w:val="04A0" w:firstRow="1" w:lastRow="0" w:firstColumn="1" w:lastColumn="0" w:noHBand="0" w:noVBand="1"/>
@@ -948,32 +944,25 @@
             <w:tcW w:w="1523" w:type="dxa"/>
           </w:tcPr>
           <w:p>
-            <w:proofErr w:type="spellStart"/>
             <w:r>
               <w:t>ReflejarJugada</w:t>
             </w:r>
-            <w:proofErr w:type="spellEnd"/>
           </w:p>
         </w:tc>
       </w:tr>
     </w:tbl>
     <w:p>
       <w:r>
-        <w:t xml:space="preserve">                                                                                                   </w:t>
-      </w:r>
-      <w:proofErr w:type="spellStart"/>
-      <w:r>
-        <w:t>esValida</w:t>
-      </w:r>
-      <w:proofErr w:type="spellEnd"/>
-      <w:r>
-        <w:t>=True</w:t>
+        <w:t xml:space="preserve">                                                                                                   esValida=True</w:t>
       </w:r>
     </w:p>
+    <w:bookmarkStart w:id="0" w:name="_GoBack"/>
+    <w:bookmarkEnd w:id="0"/>
     <w:p>
       <w:r>
         <w:rPr>
           <w:noProof/>
+          <w:lang w:val="es-VE" w:eastAsia="es-VE"/>
         </w:rPr>
         <mc:AlternateContent>
           <mc:Choice Requires="wps">
@@ -1028,7 +1017,7 @@
               </wp:anchor>
             </w:drawing>
           </mc:Choice>
-          <mc:Fallback>
+          <mc:Fallback xmlns:w16se="http://schemas.microsoft.com/office/word/2015/wordml/symex" xmlns:w16cid="http://schemas.microsoft.com/office/word/2016/wordml/cid" xmlns:am3d="http://schemas.microsoft.com/office/drawing/2017/model3d" xmlns:aink="http://schemas.microsoft.com/office/drawing/2016/ink" xmlns:cx8="http://schemas.microsoft.com/office/drawing/2016/5/14/chartex" xmlns:cx7="http://schemas.microsoft.com/office/drawing/2016/5/13/chartex" xmlns:cx6="http://schemas.microsoft.com/office/drawing/2016/5/12/chartex" xmlns:cx5="http://schemas.microsoft.com/office/drawing/2016/5/11/chartex" xmlns:cx4="http://schemas.microsoft.com/office/drawing/2016/5/10/chartex" xmlns:cx3="http://schemas.microsoft.com/office/drawing/2016/5/9/chartex" xmlns:cx2="http://schemas.microsoft.com/office/drawing/2015/10/21/chartex" xmlns:cx1="http://schemas.microsoft.com/office/drawing/2015/9/8/chartex" xmlns:cx="http://schemas.microsoft.com/office/drawing/2014/chartex">
             <w:pict>
               <v:shape w14:anchorId="341AA3E8" id="Straight Arrow Connector 14" o:spid="_x0000_s1026" type="#_x0000_t32" style="position:absolute;margin-left:177.75pt;margin-top:6.6pt;width:.6pt;height:28.2pt;z-index:251667456;visibility:visible;mso-wrap-style:square;mso-wrap-distance-left:9pt;mso-wrap-distance-top:0;mso-wrap-distance-right:9pt;mso-wrap-distance-bottom:0;mso-position-horizontal:absolute;mso-position-horizontal-relative:text;mso-position-vertical:absolute;mso-position-vertical-relative:text" o:gfxdata="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" strokecolor="black [3200]" strokeweight=".5pt">
                 <v:stroke endarrow="block" joinstyle="miter"/>
@@ -1040,7 +1029,7 @@
     </w:p>
     <w:tbl>
       <w:tblPr>
-        <w:tblStyle w:val="TableGrid"/>
+        <w:tblStyle w:val="Tablaconcuadrcula"/>
         <w:tblpPr w:leftFromText="141" w:rightFromText="141" w:vertAnchor="text" w:horzAnchor="page" w:tblpX="4573" w:tblpY="248"/>
         <w:tblW w:w="0" w:type="auto"/>
         <w:tblLook w:val="04A0" w:firstRow="1" w:lastRow="0" w:firstColumn="1" w:lastColumn="0" w:noHBand="0" w:noVBand="1"/>
@@ -1057,11 +1046,9 @@
             <w:tcW w:w="1494" w:type="dxa"/>
           </w:tcPr>
           <w:p>
-            <w:proofErr w:type="spellStart"/>
             <w:r>
               <w:t>CambiarTurno</w:t>
             </w:r>
-            <w:proofErr w:type="spellEnd"/>
           </w:p>
         </w:tc>
       </w:tr>
@@ -1071,6 +1058,7 @@
       <w:r>
         <w:rPr>
           <w:noProof/>
+          <w:lang w:val="es-VE" w:eastAsia="es-VE"/>
         </w:rPr>
         <mc:AlternateContent>
           <mc:Choice Requires="wps">
@@ -1125,7 +1113,7 @@
               </wp:anchor>
             </w:drawing>
           </mc:Choice>
-          <mc:Fallback>
+          <mc:Fallback xmlns:w16se="http://schemas.microsoft.com/office/word/2015/wordml/symex" xmlns:w16cid="http://schemas.microsoft.com/office/word/2016/wordml/cid" xmlns:am3d="http://schemas.microsoft.com/office/drawing/2017/model3d" xmlns:aink="http://schemas.microsoft.com/office/drawing/2016/ink" xmlns:cx8="http://schemas.microsoft.com/office/drawing/2016/5/14/chartex" xmlns:cx7="http://schemas.microsoft.com/office/drawing/2016/5/13/chartex" xmlns:cx6="http://schemas.microsoft.com/office/drawing/2016/5/12/chartex" xmlns:cx5="http://schemas.microsoft.com/office/drawing/2016/5/11/chartex" xmlns:cx4="http://schemas.microsoft.com/office/drawing/2016/5/10/chartex" xmlns:cx3="http://schemas.microsoft.com/office/drawing/2016/5/9/chartex" xmlns:cx2="http://schemas.microsoft.com/office/drawing/2015/10/21/chartex" xmlns:cx1="http://schemas.microsoft.com/office/drawing/2015/9/8/chartex" xmlns:cx="http://schemas.microsoft.com/office/drawing/2014/chartex">
             <w:pict>
               <v:shape w14:anchorId="224F872D" id="Straight Arrow Connector 15" o:spid="_x0000_s1026" type="#_x0000_t32" style="position:absolute;margin-left:177.75pt;margin-top:4.2pt;width:0;height:32.4pt;z-index:251668480;visibility:visible;mso-wrap-style:square;mso-wrap-distance-left:9pt;mso-wrap-distance-top:0;mso-wrap-distance-right:9pt;mso-wrap-distance-bottom:0;mso-position-horizontal:absolute;mso-position-horizontal-relative:text;mso-position-vertical:absolute;mso-position-vertical-relative:text" o:gfxdata="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" strokecolor="black [3200]" strokeweight=".5pt">
                 <v:stroke endarrow="block" joinstyle="miter"/>
@@ -1137,7 +1125,7 @@
     </w:p>
     <w:tbl>
       <w:tblPr>
-        <w:tblStyle w:val="TableGrid"/>
+        <w:tblStyle w:val="Tablaconcuadrcula"/>
         <w:tblpPr w:leftFromText="141" w:rightFromText="141" w:vertAnchor="text" w:horzAnchor="page" w:tblpX="4309" w:tblpY="272"/>
         <w:tblW w:w="0" w:type="auto"/>
         <w:tblLook w:val="04A0" w:firstRow="1" w:lastRow="0" w:firstColumn="1" w:lastColumn="0" w:noHBand="0" w:noVBand="1"/>
@@ -1154,11 +1142,9 @@
             <w:tcW w:w="2019" w:type="dxa"/>
           </w:tcPr>
           <w:p>
-            <w:proofErr w:type="spellStart"/>
             <w:r>
               <w:t>DeterminarGanador</w:t>
             </w:r>
-            <w:proofErr w:type="spellEnd"/>
           </w:p>
         </w:tc>
       </w:tr>
@@ -1168,6 +1154,7 @@
       <w:r>
         <w:rPr>
           <w:noProof/>
+          <w:lang w:val="es-VE" w:eastAsia="es-VE"/>
         </w:rPr>
         <mc:AlternateContent>
           <mc:Choice Requires="wps">
@@ -1222,7 +1209,7 @@
               </wp:anchor>
             </w:drawing>
           </mc:Choice>
-          <mc:Fallback>
+          <mc:Fallback xmlns:w16se="http://schemas.microsoft.com/office/word/2015/wordml/symex" xmlns:w16cid="http://schemas.microsoft.com/office/word/2016/wordml/cid" xmlns:am3d="http://schemas.microsoft.com/office/drawing/2017/model3d" xmlns:aink="http://schemas.microsoft.com/office/drawing/2016/ink" xmlns:cx8="http://schemas.microsoft.com/office/drawing/2016/5/14/chartex" xmlns:cx7="http://schemas.microsoft.com/office/drawing/2016/5/13/chartex" xmlns:cx6="http://schemas.microsoft.com/office/drawing/2016/5/12/chartex" xmlns:cx5="http://schemas.microsoft.com/office/drawing/2016/5/11/chartex" xmlns:cx4="http://schemas.microsoft.com/office/drawing/2016/5/10/chartex" xmlns:cx3="http://schemas.microsoft.com/office/drawing/2016/5/9/chartex" xmlns:cx2="http://schemas.microsoft.com/office/drawing/2015/10/21/chartex" xmlns:cx1="http://schemas.microsoft.com/office/drawing/2015/9/8/chartex" xmlns:cx="http://schemas.microsoft.com/office/drawing/2014/chartex">
             <w:pict>
               <v:shape w14:anchorId="20F0ADA3" id="Straight Arrow Connector 23" o:spid="_x0000_s1026" type="#_x0000_t32" style="position:absolute;margin-left:262.2pt;margin-top:27.6pt;width:.6pt;height:19.2pt;z-index:251678720;visibility:visible;mso-wrap-style:square;mso-wrap-distance-left:9pt;mso-wrap-distance-top:0;mso-wrap-distance-right:9pt;mso-wrap-distance-bottom:0;mso-position-horizontal:absolute;mso-position-horizontal-relative:text;mso-position-vertical:absolute;mso-position-vertical-relative:text" o:gfxdata="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" strokecolor="black [3200]" strokeweight=".5pt">
                 <v:stroke endarrow="block" joinstyle="miter"/>
@@ -1234,6 +1221,7 @@
       <w:r>
         <w:rPr>
           <w:noProof/>
+          <w:lang w:val="es-VE" w:eastAsia="es-VE"/>
         </w:rPr>
         <mc:AlternateContent>
           <mc:Choice Requires="wps">
@@ -1288,7 +1276,7 @@
               </wp:anchor>
             </w:drawing>
           </mc:Choice>
-          <mc:Fallback>
+          <mc:Fallback xmlns:w16se="http://schemas.microsoft.com/office/word/2015/wordml/symex" xmlns:w16cid="http://schemas.microsoft.com/office/word/2016/wordml/cid" xmlns:am3d="http://schemas.microsoft.com/office/drawing/2017/model3d" xmlns:aink="http://schemas.microsoft.com/office/drawing/2016/ink" xmlns:cx8="http://schemas.microsoft.com/office/drawing/2016/5/14/chartex" xmlns:cx7="http://schemas.microsoft.com/office/drawing/2016/5/13/chartex" xmlns:cx6="http://schemas.microsoft.com/office/drawing/2016/5/12/chartex" xmlns:cx5="http://schemas.microsoft.com/office/drawing/2016/5/11/chartex" xmlns:cx4="http://schemas.microsoft.com/office/drawing/2016/5/10/chartex" xmlns:cx3="http://schemas.microsoft.com/office/drawing/2016/5/9/chartex" xmlns:cx2="http://schemas.microsoft.com/office/drawing/2015/10/21/chartex" xmlns:cx1="http://schemas.microsoft.com/office/drawing/2015/9/8/chartex" xmlns:cx="http://schemas.microsoft.com/office/drawing/2014/chartex">
             <w:pict>
               <v:shape w14:anchorId="6C81CBA7" id="Straight Arrow Connector 22" o:spid="_x0000_s1026" type="#_x0000_t32" style="position:absolute;margin-left:96.6pt;margin-top:27.6pt;width:.6pt;height:19.2pt;z-index:251676672;visibility:visible;mso-wrap-style:square;mso-wrap-distance-left:9pt;mso-wrap-distance-top:0;mso-wrap-distance-right:9pt;mso-wrap-distance-bottom:0;mso-position-horizontal:absolute;mso-position-horizontal-relative:text;mso-position-vertical:absolute;mso-position-vertical-relative:text" o:gfxdata="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" strokecolor="black [3200]" strokeweight=".5pt">
                 <v:stroke endarrow="block" joinstyle="miter"/>
@@ -1300,6 +1288,7 @@
       <w:r>
         <w:rPr>
           <w:noProof/>
+          <w:lang w:val="es-VE" w:eastAsia="es-VE"/>
         </w:rPr>
         <mc:AlternateContent>
           <mc:Choice Requires="wps">
@@ -1354,7 +1343,7 @@
               </wp:anchor>
             </w:drawing>
           </mc:Choice>
-          <mc:Fallback>
+          <mc:Fallback xmlns:w16se="http://schemas.microsoft.com/office/word/2015/wordml/symex" xmlns:w16cid="http://schemas.microsoft.com/office/word/2016/wordml/cid" xmlns:am3d="http://schemas.microsoft.com/office/drawing/2017/model3d" xmlns:aink="http://schemas.microsoft.com/office/drawing/2016/ink" xmlns:cx8="http://schemas.microsoft.com/office/drawing/2016/5/14/chartex" xmlns:cx7="http://schemas.microsoft.com/office/drawing/2016/5/13/chartex" xmlns:cx6="http://schemas.microsoft.com/office/drawing/2016/5/12/chartex" xmlns:cx5="http://schemas.microsoft.com/office/drawing/2016/5/11/chartex" xmlns:cx4="http://schemas.microsoft.com/office/drawing/2016/5/10/chartex" xmlns:cx3="http://schemas.microsoft.com/office/drawing/2016/5/9/chartex" xmlns:cx2="http://schemas.microsoft.com/office/drawing/2015/10/21/chartex" xmlns:cx1="http://schemas.microsoft.com/office/drawing/2015/9/8/chartex" xmlns:cx="http://schemas.microsoft.com/office/drawing/2014/chartex">
             <w:pict>
               <v:shape w14:anchorId="50BDCA5D" id="Straight Arrow Connector 24" o:spid="_x0000_s1026" type="#_x0000_t32" style="position:absolute;margin-left:0;margin-top:27.3pt;width:.6pt;height:19.2pt;z-index:251680768;visibility:visible;mso-wrap-style:square;mso-wrap-distance-left:9pt;mso-wrap-distance-top:0;mso-wrap-distance-right:9pt;mso-wrap-distance-bottom:0;mso-position-horizontal:left;mso-position-horizontal-relative:right-margin-area;mso-position-vertical:absolute;mso-position-vertical-relative:text" o:gfxdata="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" strokecolor="black [3200]" strokeweight=".5pt">
                 <v:stroke endarrow="block" joinstyle="miter"/>
@@ -1367,6 +1356,7 @@
       <w:r>
         <w:rPr>
           <w:noProof/>
+          <w:lang w:val="es-VE" w:eastAsia="es-VE"/>
         </w:rPr>
         <mc:AlternateContent>
           <mc:Choice Requires="wps">
@@ -1421,7 +1411,7 @@
               </wp:anchor>
             </w:drawing>
           </mc:Choice>
-          <mc:Fallback>
+          <mc:Fallback xmlns:w16se="http://schemas.microsoft.com/office/word/2015/wordml/symex" xmlns:w16cid="http://schemas.microsoft.com/office/word/2016/wordml/cid" xmlns:am3d="http://schemas.microsoft.com/office/drawing/2017/model3d" xmlns:aink="http://schemas.microsoft.com/office/drawing/2016/ink" xmlns:cx8="http://schemas.microsoft.com/office/drawing/2016/5/14/chartex" xmlns:cx7="http://schemas.microsoft.com/office/drawing/2016/5/13/chartex" xmlns:cx6="http://schemas.microsoft.com/office/drawing/2016/5/12/chartex" xmlns:cx5="http://schemas.microsoft.com/office/drawing/2016/5/11/chartex" xmlns:cx4="http://schemas.microsoft.com/office/drawing/2016/5/10/chartex" xmlns:cx3="http://schemas.microsoft.com/office/drawing/2016/5/9/chartex" xmlns:cx2="http://schemas.microsoft.com/office/drawing/2015/10/21/chartex" xmlns:cx1="http://schemas.microsoft.com/office/drawing/2015/9/8/chartex" xmlns:cx="http://schemas.microsoft.com/office/drawing/2014/chartex">
             <w:pict>
               <v:shape w14:anchorId="3171D8BF" id="Straight Arrow Connector 19" o:spid="_x0000_s1026" type="#_x0000_t32" style="position:absolute;margin-left:-20.25pt;margin-top:28.85pt;width:.6pt;height:19.2pt;z-index:251672576;visibility:visible;mso-wrap-style:square;mso-wrap-distance-left:9pt;mso-wrap-distance-top:0;mso-wrap-distance-right:9pt;mso-wrap-distance-bottom:0;mso-position-horizontal:absolute;mso-position-horizontal-relative:text;mso-position-vertical:absolute;mso-position-vertical-relative:text" o:gfxdata="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" strokecolor="black [3200]" strokeweight=".5pt">
                 <v:stroke endarrow="block" joinstyle="miter"/>
@@ -1433,6 +1423,7 @@
       <w:r>
         <w:rPr>
           <w:noProof/>
+          <w:lang w:val="es-VE" w:eastAsia="es-VE"/>
         </w:rPr>
         <mc:AlternateContent>
           <mc:Choice Requires="wps">
@@ -1484,7 +1475,7 @@
               </wp:anchor>
             </w:drawing>
           </mc:Choice>
-          <mc:Fallback>
+          <mc:Fallback xmlns:w16se="http://schemas.microsoft.com/office/word/2015/wordml/symex" xmlns:w16cid="http://schemas.microsoft.com/office/word/2016/wordml/cid" xmlns:am3d="http://schemas.microsoft.com/office/drawing/2017/model3d" xmlns:aink="http://schemas.microsoft.com/office/drawing/2016/ink" xmlns:cx8="http://schemas.microsoft.com/office/drawing/2016/5/14/chartex" xmlns:cx7="http://schemas.microsoft.com/office/drawing/2016/5/13/chartex" xmlns:cx6="http://schemas.microsoft.com/office/drawing/2016/5/12/chartex" xmlns:cx5="http://schemas.microsoft.com/office/drawing/2016/5/11/chartex" xmlns:cx4="http://schemas.microsoft.com/office/drawing/2016/5/10/chartex" xmlns:cx3="http://schemas.microsoft.com/office/drawing/2016/5/9/chartex" xmlns:cx2="http://schemas.microsoft.com/office/drawing/2015/10/21/chartex" xmlns:cx1="http://schemas.microsoft.com/office/drawing/2015/9/8/chartex" xmlns:cx="http://schemas.microsoft.com/office/drawing/2014/chartex">
             <w:pict>
               <v:line w14:anchorId="618BC532" id="Straight Connector 18" o:spid="_x0000_s1026" style="position:absolute;flip:y;z-index:251671552;visibility:visible;mso-wrap-style:square;mso-wrap-distance-left:9pt;mso-wrap-distance-top:0;mso-wrap-distance-right:9pt;mso-wrap-distance-bottom:0;mso-position-horizontal:absolute;mso-position-horizontal-relative:text;mso-position-vertical:absolute;mso-position-vertical-relative:text" from="178.35pt,26.45pt" to="429.15pt,27.65pt" o:gfxdata="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" strokecolor="black [3200]" strokeweight=".5pt">
                 <v:stroke joinstyle="miter"/>
@@ -1496,6 +1487,7 @@
       <w:r>
         <w:rPr>
           <w:noProof/>
+          <w:lang w:val="es-VE" w:eastAsia="es-VE"/>
         </w:rPr>
         <mc:AlternateContent>
           <mc:Choice Requires="wps">
@@ -1547,7 +1539,7 @@
               </wp:anchor>
             </w:drawing>
           </mc:Choice>
-          <mc:Fallback>
+          <mc:Fallback xmlns:w16se="http://schemas.microsoft.com/office/word/2015/wordml/symex" xmlns:w16cid="http://schemas.microsoft.com/office/word/2016/wordml/cid" xmlns:am3d="http://schemas.microsoft.com/office/drawing/2017/model3d" xmlns:aink="http://schemas.microsoft.com/office/drawing/2016/ink" xmlns:cx8="http://schemas.microsoft.com/office/drawing/2016/5/14/chartex" xmlns:cx7="http://schemas.microsoft.com/office/drawing/2016/5/13/chartex" xmlns:cx6="http://schemas.microsoft.com/office/drawing/2016/5/12/chartex" xmlns:cx5="http://schemas.microsoft.com/office/drawing/2016/5/11/chartex" xmlns:cx4="http://schemas.microsoft.com/office/drawing/2016/5/10/chartex" xmlns:cx3="http://schemas.microsoft.com/office/drawing/2016/5/9/chartex" xmlns:cx2="http://schemas.microsoft.com/office/drawing/2015/10/21/chartex" xmlns:cx1="http://schemas.microsoft.com/office/drawing/2015/9/8/chartex" xmlns:cx="http://schemas.microsoft.com/office/drawing/2014/chartex">
             <w:pict>
               <v:line w14:anchorId="10E714D7" id="Straight Connector 17" o:spid="_x0000_s1026" style="position:absolute;flip:x;z-index:251670528;visibility:visible;mso-wrap-style:square;mso-wrap-distance-left:9pt;mso-wrap-distance-top:0;mso-wrap-distance-right:9pt;mso-wrap-distance-bottom:0;mso-position-horizontal:absolute;mso-position-horizontal-relative:text;mso-position-vertical:absolute;mso-position-vertical-relative:text" from="-21.45pt,27.65pt" to="178.35pt,28.25pt" o:gfxdata="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" strokecolor="black [3200]" strokeweight=".5pt">
                 <v:stroke joinstyle="miter"/>
@@ -1559,6 +1551,7 @@
       <w:r>
         <w:rPr>
           <w:noProof/>
+          <w:lang w:val="es-VE" w:eastAsia="es-VE"/>
         </w:rPr>
         <mc:AlternateContent>
           <mc:Choice Requires="wps">
@@ -1610,7 +1603,7 @@
               </wp:anchor>
             </w:drawing>
           </mc:Choice>
-          <mc:Fallback>
+          <mc:Fallback xmlns:w16se="http://schemas.microsoft.com/office/word/2015/wordml/symex" xmlns:w16cid="http://schemas.microsoft.com/office/word/2016/wordml/cid" xmlns:am3d="http://schemas.microsoft.com/office/drawing/2017/model3d" xmlns:aink="http://schemas.microsoft.com/office/drawing/2016/ink" xmlns:cx8="http://schemas.microsoft.com/office/drawing/2016/5/14/chartex" xmlns:cx7="http://schemas.microsoft.com/office/drawing/2016/5/13/chartex" xmlns:cx6="http://schemas.microsoft.com/office/drawing/2016/5/12/chartex" xmlns:cx5="http://schemas.microsoft.com/office/drawing/2016/5/11/chartex" xmlns:cx4="http://schemas.microsoft.com/office/drawing/2016/5/10/chartex" xmlns:cx3="http://schemas.microsoft.com/office/drawing/2016/5/9/chartex" xmlns:cx2="http://schemas.microsoft.com/office/drawing/2015/10/21/chartex" xmlns:cx1="http://schemas.microsoft.com/office/drawing/2015/9/8/chartex" xmlns:cx="http://schemas.microsoft.com/office/drawing/2014/chartex">
             <w:pict>
               <v:line w14:anchorId="11E8EF04" id="Straight Connector 16" o:spid="_x0000_s1026" style="position:absolute;z-index:251669504;visibility:visible;mso-wrap-style:square;mso-wrap-distance-left:9pt;mso-wrap-distance-top:0;mso-wrap-distance-right:9pt;mso-wrap-distance-bottom:0;mso-position-horizontal:absolute;mso-position-horizontal-relative:text;mso-position-vertical:absolute;mso-position-vertical-relative:text" from="177.75pt,5.45pt" to="177.75pt,28.25pt" o:gfxdata="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" strokecolor="black [3200]" strokeweight=".5pt">
                 <v:stroke joinstyle="miter"/>
@@ -1623,7 +1616,7 @@
     <w:p/>
     <w:tbl>
       <w:tblPr>
-        <w:tblStyle w:val="TableGrid"/>
+        <w:tblStyle w:val="Tablaconcuadrcula"/>
         <w:tblpPr w:leftFromText="141" w:rightFromText="141" w:vertAnchor="text" w:horzAnchor="page" w:tblpX="649" w:tblpY="63"/>
         <w:tblW w:w="0" w:type="auto"/>
         <w:tblLook w:val="04A0" w:firstRow="1" w:lastRow="0" w:firstColumn="1" w:lastColumn="0" w:noHBand="0" w:noVBand="1"/>
@@ -1648,6 +1641,7 @@
             <w:r>
               <w:rPr>
                 <w:noProof/>
+                <w:lang w:val="es-VE" w:eastAsia="es-VE"/>
               </w:rPr>
               <mc:AlternateContent>
                 <mc:Choice Requires="wps">
@@ -1699,7 +1693,7 @@
                     </wp:anchor>
                   </w:drawing>
                 </mc:Choice>
-                <mc:Fallback>
+                <mc:Fallback xmlns:w16se="http://schemas.microsoft.com/office/word/2015/wordml/symex" xmlns:w16cid="http://schemas.microsoft.com/office/word/2016/wordml/cid" xmlns:am3d="http://schemas.microsoft.com/office/drawing/2017/model3d" xmlns:aink="http://schemas.microsoft.com/office/drawing/2016/ink" xmlns:cx8="http://schemas.microsoft.com/office/drawing/2016/5/14/chartex" xmlns:cx7="http://schemas.microsoft.com/office/drawing/2016/5/13/chartex" xmlns:cx6="http://schemas.microsoft.com/office/drawing/2016/5/12/chartex" xmlns:cx5="http://schemas.microsoft.com/office/drawing/2016/5/11/chartex" xmlns:cx4="http://schemas.microsoft.com/office/drawing/2016/5/10/chartex" xmlns:cx3="http://schemas.microsoft.com/office/drawing/2016/5/9/chartex" xmlns:cx2="http://schemas.microsoft.com/office/drawing/2015/10/21/chartex" xmlns:cx1="http://schemas.microsoft.com/office/drawing/2015/9/8/chartex" xmlns:cx="http://schemas.microsoft.com/office/drawing/2014/chartex">
                   <w:pict>
                     <v:line w14:anchorId="2AE543E2" id="Straight Connector 25" o:spid="_x0000_s1026" style="position:absolute;z-index:251681792;visibility:visible;mso-wrap-style:square;mso-wrap-distance-left:9pt;mso-wrap-distance-top:0;mso-wrap-distance-right:9pt;mso-wrap-distance-bottom:0;mso-position-horizontal:absolute;mso-position-horizontal-relative:text;mso-position-vertical:absolute;mso-position-vertical-relative:text" from="27.35pt,13.8pt" to="27.35pt,31.2pt" o:gfxdata="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" strokecolor="black [3200]" strokeweight=".5pt">
                       <v:stroke joinstyle="miter"/>
@@ -1708,18 +1702,16 @@
                 </mc:Fallback>
               </mc:AlternateContent>
             </w:r>
-            <w:proofErr w:type="spellStart"/>
             <w:r>
               <w:t>LineaVertical</w:t>
             </w:r>
-            <w:proofErr w:type="spellEnd"/>
           </w:p>
         </w:tc>
       </w:tr>
     </w:tbl>
     <w:tbl>
       <w:tblPr>
-        <w:tblStyle w:val="TableGrid"/>
+        <w:tblStyle w:val="Tablaconcuadrcula"/>
         <w:tblpPr w:leftFromText="141" w:rightFromText="141" w:vertAnchor="text" w:horzAnchor="page" w:tblpX="2809" w:tblpY="51"/>
         <w:tblW w:w="0" w:type="auto"/>
         <w:tblLook w:val="04A0" w:firstRow="1" w:lastRow="0" w:firstColumn="1" w:lastColumn="0" w:noHBand="0" w:noVBand="1"/>
@@ -1741,18 +1733,16 @@
                 <w:tab w:val="left" w:pos="1092"/>
               </w:tabs>
             </w:pPr>
-            <w:proofErr w:type="spellStart"/>
             <w:r>
               <w:t>LineaHorizontal</w:t>
             </w:r>
-            <w:proofErr w:type="spellEnd"/>
           </w:p>
         </w:tc>
       </w:tr>
     </w:tbl>
     <w:tbl>
       <w:tblPr>
-        <w:tblStyle w:val="TableGrid"/>
+        <w:tblStyle w:val="Tablaconcuadrcula"/>
         <w:tblpPr w:leftFromText="141" w:rightFromText="141" w:vertAnchor="text" w:horzAnchor="page" w:tblpX="5905" w:tblpY="51"/>
         <w:tblW w:w="0" w:type="auto"/>
         <w:tblLook w:val="04A0" w:firstRow="1" w:lastRow="0" w:firstColumn="1" w:lastColumn="0" w:noHBand="0" w:noVBand="1"/>
@@ -1774,18 +1764,16 @@
                 <w:tab w:val="left" w:pos="1092"/>
               </w:tabs>
             </w:pPr>
-            <w:proofErr w:type="spellStart"/>
             <w:r>
               <w:t>LineaDiagonalDerecha</w:t>
             </w:r>
-            <w:proofErr w:type="spellEnd"/>
           </w:p>
         </w:tc>
       </w:tr>
     </w:tbl>
     <w:tbl>
       <w:tblPr>
-        <w:tblStyle w:val="TableGrid"/>
+        <w:tblStyle w:val="Tablaconcuadrcula"/>
         <w:tblpPr w:leftFromText="141" w:rightFromText="141" w:vertAnchor="text" w:horzAnchor="page" w:tblpX="9097" w:tblpY="15"/>
         <w:tblW w:w="0" w:type="auto"/>
         <w:tblLook w:val="04A0" w:firstRow="1" w:lastRow="0" w:firstColumn="1" w:lastColumn="0" w:noHBand="0" w:noVBand="1"/>
@@ -1807,11 +1795,9 @@
                 <w:tab w:val="left" w:pos="1092"/>
               </w:tabs>
             </w:pPr>
-            <w:proofErr w:type="spellStart"/>
             <w:r>
               <w:t>LineaDiagonalIzquierda</w:t>
             </w:r>
-            <w:proofErr w:type="spellEnd"/>
           </w:p>
         </w:tc>
       </w:tr>
@@ -1820,6 +1806,7 @@
       <w:r>
         <w:rPr>
           <w:noProof/>
+          <w:lang w:val="es-VE" w:eastAsia="es-VE"/>
         </w:rPr>
         <mc:AlternateContent>
           <mc:Choice Requires="wps">
@@ -1877,7 +1864,7 @@
               </wp:anchor>
             </w:drawing>
           </mc:Choice>
-          <mc:Fallback>
+          <mc:Fallback xmlns:w16se="http://schemas.microsoft.com/office/word/2015/wordml/symex" xmlns:w16cid="http://schemas.microsoft.com/office/word/2016/wordml/cid" xmlns:am3d="http://schemas.microsoft.com/office/drawing/2017/model3d" xmlns:aink="http://schemas.microsoft.com/office/drawing/2016/ink" xmlns:cx8="http://schemas.microsoft.com/office/drawing/2016/5/14/chartex" xmlns:cx7="http://schemas.microsoft.com/office/drawing/2016/5/13/chartex" xmlns:cx6="http://schemas.microsoft.com/office/drawing/2016/5/12/chartex" xmlns:cx5="http://schemas.microsoft.com/office/drawing/2016/5/11/chartex" xmlns:cx4="http://schemas.microsoft.com/office/drawing/2016/5/10/chartex" xmlns:cx3="http://schemas.microsoft.com/office/drawing/2016/5/9/chartex" xmlns:cx2="http://schemas.microsoft.com/office/drawing/2015/10/21/chartex" xmlns:cx1="http://schemas.microsoft.com/office/drawing/2015/9/8/chartex" xmlns:cx="http://schemas.microsoft.com/office/drawing/2014/chartex">
             <w:pict>
               <v:line w14:anchorId="043B3558" id="Straight Connector 28" o:spid="_x0000_s1026" style="position:absolute;z-index:251687936;visibility:visible;mso-wrap-style:square;mso-width-percent:0;mso-height-percent:0;mso-wrap-distance-left:9pt;mso-wrap-distance-top:0;mso-wrap-distance-right:9pt;mso-wrap-distance-bottom:0;mso-position-horizontal:absolute;mso-position-horizontal-relative:text;mso-position-vertical:absolute;mso-position-vertical-relative:text;mso-width-percent:0;mso-height-percent:0;mso-width-relative:margin;mso-height-relative:margin" from="429.15pt,13.25pt" to="429.75pt,35.45pt" o:gfxdata="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" strokecolor="black [3200]" strokeweight=".5pt">
                 <v:stroke joinstyle="miter"/>
@@ -1889,6 +1876,7 @@
       <w:r>
         <w:rPr>
           <w:noProof/>
+          <w:lang w:val="es-VE" w:eastAsia="es-VE"/>
         </w:rPr>
         <mc:AlternateContent>
           <mc:Choice Requires="wps">
@@ -1940,7 +1928,7 @@
               </wp:anchor>
             </w:drawing>
           </mc:Choice>
-          <mc:Fallback>
+          <mc:Fallback xmlns:w16se="http://schemas.microsoft.com/office/word/2015/wordml/symex" xmlns:w16cid="http://schemas.microsoft.com/office/word/2016/wordml/cid" xmlns:am3d="http://schemas.microsoft.com/office/drawing/2017/model3d" xmlns:aink="http://schemas.microsoft.com/office/drawing/2016/ink" xmlns:cx8="http://schemas.microsoft.com/office/drawing/2016/5/14/chartex" xmlns:cx7="http://schemas.microsoft.com/office/drawing/2016/5/13/chartex" xmlns:cx6="http://schemas.microsoft.com/office/drawing/2016/5/12/chartex" xmlns:cx5="http://schemas.microsoft.com/office/drawing/2016/5/11/chartex" xmlns:cx4="http://schemas.microsoft.com/office/drawing/2016/5/10/chartex" xmlns:cx3="http://schemas.microsoft.com/office/drawing/2016/5/9/chartex" xmlns:cx2="http://schemas.microsoft.com/office/drawing/2015/10/21/chartex" xmlns:cx1="http://schemas.microsoft.com/office/drawing/2015/9/8/chartex" xmlns:cx="http://schemas.microsoft.com/office/drawing/2014/chartex">
             <w:pict>
               <v:line w14:anchorId="720FCE99" id="Straight Connector 27" o:spid="_x0000_s1026" style="position:absolute;z-index:251685888;visibility:visible;mso-wrap-style:square;mso-wrap-distance-left:9pt;mso-wrap-distance-top:0;mso-wrap-distance-right:9pt;mso-wrap-distance-bottom:0;mso-position-horizontal:absolute;mso-position-horizontal-relative:text;mso-position-vertical:absolute;mso-position-vertical-relative:text" from="262.8pt,16.45pt" to="262.8pt,33.85pt" o:gfxdata="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" strokecolor="black [3200]" strokeweight=".5pt">
                 <v:stroke joinstyle="miter"/>
@@ -1952,6 +1940,7 @@
       <w:r>
         <w:rPr>
           <w:noProof/>
+          <w:lang w:val="es-VE" w:eastAsia="es-VE"/>
         </w:rPr>
         <mc:AlternateContent>
           <mc:Choice Requires="wps">
@@ -2003,7 +1992,7 @@
               </wp:anchor>
             </w:drawing>
           </mc:Choice>
-          <mc:Fallback>
+          <mc:Fallback xmlns:w16se="http://schemas.microsoft.com/office/word/2015/wordml/symex" xmlns:w16cid="http://schemas.microsoft.com/office/word/2016/wordml/cid" xmlns:am3d="http://schemas.microsoft.com/office/drawing/2017/model3d" xmlns:aink="http://schemas.microsoft.com/office/drawing/2016/ink" xmlns:cx8="http://schemas.microsoft.com/office/drawing/2016/5/14/chartex" xmlns:cx7="http://schemas.microsoft.com/office/drawing/2016/5/13/chartex" xmlns:cx6="http://schemas.microsoft.com/office/drawing/2016/5/12/chartex" xmlns:cx5="http://schemas.microsoft.com/office/drawing/2016/5/11/chartex" xmlns:cx4="http://schemas.microsoft.com/office/drawing/2016/5/10/chartex" xmlns:cx3="http://schemas.microsoft.com/office/drawing/2016/5/9/chartex" xmlns:cx2="http://schemas.microsoft.com/office/drawing/2015/10/21/chartex" xmlns:cx1="http://schemas.microsoft.com/office/drawing/2015/9/8/chartex" xmlns:cx="http://schemas.microsoft.com/office/drawing/2014/chartex">
             <w:pict>
               <v:line w14:anchorId="2E203C4F" id="Straight Connector 26" o:spid="_x0000_s1026" style="position:absolute;z-index:251683840;visibility:visible;mso-wrap-style:square;mso-wrap-distance-left:9pt;mso-wrap-distance-top:0;mso-wrap-distance-right:9pt;mso-wrap-distance-bottom:0;mso-position-horizontal:absolute;mso-position-horizontal-relative:text;mso-position-vertical:absolute;mso-position-vertical-relative:text" from="97.8pt,16.15pt" to="97.8pt,33.55pt" o:gfxdata="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" strokecolor="black [3200]" strokeweight=".5pt">
                 <v:stroke joinstyle="miter"/>
@@ -2017,6 +2006,7 @@
       <w:r>
         <w:rPr>
           <w:noProof/>
+          <w:lang w:val="es-VE" w:eastAsia="es-VE"/>
         </w:rPr>
         <mc:AlternateContent>
           <mc:Choice Requires="wps">
@@ -2073,7 +2063,11 @@
           </mc:Choice>
           <mc:Fallback>
             <w:pict>
-              <v:shape w14:anchorId="43DA0317" id="Straight Arrow Connector 30" o:spid="_x0000_s1026" type="#_x0000_t32" style="position:absolute;margin-left:178.35pt;margin-top:12.95pt;width:0;height:26.4pt;z-index:251689984;visibility:visible;mso-wrap-style:square;mso-wrap-distance-left:9pt;mso-wrap-distance-top:0;mso-wrap-distance-right:9pt;mso-wrap-distance-bottom:0;mso-position-horizontal:absolute;mso-position-horizontal-relative:text;mso-position-vertical:absolute;mso-position-vertical-relative:text" o:gfxdata="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" strokecolor="black [3200]" strokeweight=".5pt">
+              <v:shapetype w14:anchorId="7CAA454D" id="_x0000_t32" coordsize="21600,21600" o:spt="32" o:oned="t" path="m,l21600,21600e" filled="f">
+                <v:path arrowok="t" fillok="f" o:connecttype="none"/>
+                <o:lock v:ext="edit" shapetype="t"/>
+              </v:shapetype>
+              <v:shape id="Straight Arrow Connector 30" o:spid="_x0000_s1026" type="#_x0000_t32" style="position:absolute;margin-left:178.35pt;margin-top:12.95pt;width:0;height:26.4pt;z-index:251689984;visibility:visible;mso-wrap-style:square;mso-wrap-distance-left:9pt;mso-wrap-distance-top:0;mso-wrap-distance-right:9pt;mso-wrap-distance-bottom:0;mso-position-horizontal:absolute;mso-position-horizontal-relative:text;mso-position-vertical:absolute;mso-position-vertical-relative:text" o:gfxdata="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" strokecolor="black [3200]" strokeweight=".5pt">
                 <v:stroke endarrow="block" joinstyle="miter"/>
               </v:shape>
             </w:pict>
@@ -2083,6 +2077,7 @@
       <w:r>
         <w:rPr>
           <w:noProof/>
+          <w:lang w:val="es-VE" w:eastAsia="es-VE"/>
         </w:rPr>
         <mc:AlternateContent>
           <mc:Choice Requires="wps">
@@ -2140,7 +2135,7 @@
               </wp:anchor>
             </w:drawing>
           </mc:Choice>
-          <mc:Fallback>
+          <mc:Fallback xmlns:w16se="http://schemas.microsoft.com/office/word/2015/wordml/symex" xmlns:w16cid="http://schemas.microsoft.com/office/word/2016/wordml/cid" xmlns:am3d="http://schemas.microsoft.com/office/drawing/2017/model3d" xmlns:aink="http://schemas.microsoft.com/office/drawing/2016/ink" xmlns:cx8="http://schemas.microsoft.com/office/drawing/2016/5/14/chartex" xmlns:cx7="http://schemas.microsoft.com/office/drawing/2016/5/13/chartex" xmlns:cx6="http://schemas.microsoft.com/office/drawing/2016/5/12/chartex" xmlns:cx5="http://schemas.microsoft.com/office/drawing/2016/5/11/chartex" xmlns:cx4="http://schemas.microsoft.com/office/drawing/2016/5/10/chartex" xmlns:cx3="http://schemas.microsoft.com/office/drawing/2016/5/9/chartex" xmlns:cx2="http://schemas.microsoft.com/office/drawing/2015/10/21/chartex" xmlns:cx1="http://schemas.microsoft.com/office/drawing/2015/9/8/chartex" xmlns:cx="http://schemas.microsoft.com/office/drawing/2014/chartex">
             <w:pict>
               <v:line w14:anchorId="56C9F3A2" id="Straight Connector 29" o:spid="_x0000_s1026" style="position:absolute;flip:y;z-index:251688960;visibility:visible;mso-wrap-style:square;mso-width-percent:0;mso-height-percent:0;mso-wrap-distance-left:9pt;mso-wrap-distance-top:0;mso-wrap-distance-right:9pt;mso-wrap-distance-bottom:0;mso-position-horizontal:absolute;mso-position-horizontal-relative:text;mso-position-vertical:absolute;mso-position-vertical-relative:text;mso-width-percent:0;mso-height-percent:0;mso-width-relative:margin;mso-height-relative:margin" from="-19.05pt,11.75pt" to="431.55pt,11.75pt" o:gfxdata="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" strokecolor="black [3200]" strokeweight=".5pt">
                 <v:stroke joinstyle="miter"/>
@@ -2152,7 +2147,7 @@
     </w:p>
     <w:tbl>
       <w:tblPr>
-        <w:tblStyle w:val="TableGrid"/>
+        <w:tblStyle w:val="Tablaconcuadrcula"/>
         <w:tblpPr w:leftFromText="141" w:rightFromText="141" w:vertAnchor="text" w:horzAnchor="page" w:tblpX="3961" w:tblpY="339"/>
         <w:tblW w:w="0" w:type="auto"/>
         <w:tblLook w:val="04A0" w:firstRow="1" w:lastRow="0" w:firstColumn="1" w:lastColumn="0" w:noHBand="0" w:noVBand="1"/>
@@ -2177,6 +2172,7 @@
             <w:r>
               <w:rPr>
                 <w:noProof/>
+                <w:lang w:val="es-VE" w:eastAsia="es-VE"/>
               </w:rPr>
               <mc:AlternateContent>
                 <mc:Choice Requires="wps">
@@ -2231,7 +2227,7 @@
                     </wp:anchor>
                   </w:drawing>
                 </mc:Choice>
-                <mc:Fallback>
+                <mc:Fallback xmlns:w16se="http://schemas.microsoft.com/office/word/2015/wordml/symex" xmlns:w16cid="http://schemas.microsoft.com/office/word/2016/wordml/cid" xmlns:am3d="http://schemas.microsoft.com/office/drawing/2017/model3d" xmlns:aink="http://schemas.microsoft.com/office/drawing/2016/ink" xmlns:cx8="http://schemas.microsoft.com/office/drawing/2016/5/14/chartex" xmlns:cx7="http://schemas.microsoft.com/office/drawing/2016/5/13/chartex" xmlns:cx6="http://schemas.microsoft.com/office/drawing/2016/5/12/chartex" xmlns:cx5="http://schemas.microsoft.com/office/drawing/2016/5/11/chartex" xmlns:cx4="http://schemas.microsoft.com/office/drawing/2016/5/10/chartex" xmlns:cx3="http://schemas.microsoft.com/office/drawing/2016/5/9/chartex" xmlns:cx2="http://schemas.microsoft.com/office/drawing/2015/10/21/chartex" xmlns:cx1="http://schemas.microsoft.com/office/drawing/2015/9/8/chartex" xmlns:cx="http://schemas.microsoft.com/office/drawing/2014/chartex">
                   <w:pict>
                     <v:shape w14:anchorId="4178C73E" id="Straight Arrow Connector 31" o:spid="_x0000_s1026" type="#_x0000_t32" style="position:absolute;margin-left:59.15pt;margin-top:14.45pt;width:.6pt;height:23.4pt;z-index:251691008;visibility:visible;mso-wrap-style:square;mso-wrap-distance-left:9pt;mso-wrap-distance-top:0;mso-wrap-distance-right:9pt;mso-wrap-distance-bottom:0;mso-position-horizontal:absolute;mso-position-horizontal-relative:text;mso-position-vertical:absolute;mso-position-vertical-relative:text" o:gfxdata="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" strokecolor="black [3200]" strokeweight=".5pt">
                       <v:stroke endarrow="block" joinstyle="miter"/>
@@ -2240,11 +2236,9 @@
                 </mc:Fallback>
               </mc:AlternateContent>
             </w:r>
-            <w:proofErr w:type="spellStart"/>
             <w:r>
               <w:t>DeterminarPartidaTerminada</w:t>
             </w:r>
-            <w:proofErr w:type="spellEnd"/>
           </w:p>
         </w:tc>
       </w:tr>
@@ -2256,6 +2250,112 @@
         </w:tabs>
       </w:pPr>
       <w:r>
+        <w:rPr>
+          <w:noProof/>
+        </w:rPr>
+        <mc:AlternateContent>
+          <mc:Choice Requires="wps">
+            <w:drawing>
+              <wp:anchor distT="45720" distB="45720" distL="114300" distR="114300" simplePos="0" relativeHeight="251707392" behindDoc="0" locked="0" layoutInCell="1" allowOverlap="1" wp14:anchorId="69EEDB1E" wp14:editId="0B590377">
+                <wp:simplePos x="0" y="0"/>
+                <wp:positionH relativeFrom="column">
+                  <wp:posOffset>3599459</wp:posOffset>
+                </wp:positionH>
+                <wp:positionV relativeFrom="paragraph">
+                  <wp:posOffset>103912</wp:posOffset>
+                </wp:positionV>
+                <wp:extent cx="1567180" cy="284480"/>
+                <wp:effectExtent l="0" t="0" r="0" b="1270"/>
+                <wp:wrapSquare wrapText="bothSides"/>
+                <wp:docPr id="20" name="Cuadro de texto 2"/>
+                <wp:cNvGraphicFramePr>
+                  <a:graphicFrameLocks xmlns:a="http://schemas.openxmlformats.org/drawingml/2006/main"/>
+                </wp:cNvGraphicFramePr>
+                <a:graphic xmlns:a="http://schemas.openxmlformats.org/drawingml/2006/main">
+                  <a:graphicData uri="http://schemas.microsoft.com/office/word/2010/wordprocessingShape">
+                    <wps:wsp>
+                      <wps:cNvSpPr txBox="1">
+                        <a:spLocks noChangeArrowheads="1"/>
+                      </wps:cNvSpPr>
+                      <wps:spPr bwMode="auto">
+                        <a:xfrm>
+                          <a:off x="0" y="0"/>
+                          <a:ext cx="1567180" cy="284480"/>
+                        </a:xfrm>
+                        <a:prstGeom prst="rect">
+                          <a:avLst/>
+                        </a:prstGeom>
+                        <a:noFill/>
+                        <a:ln w="9525">
+                          <a:noFill/>
+                          <a:miter lim="800000"/>
+                          <a:headEnd/>
+                          <a:tailEnd/>
+                        </a:ln>
+                      </wps:spPr>
+                      <wps:txbx>
+                        <w:txbxContent>
+                          <w:p>
+                            <w:pPr>
+                              <w:rPr>
+                                <w:lang w:val="en-US"/>
+                              </w:rPr>
+                            </w:pPr>
+                            <w:r>
+                              <w:rPr>
+                                <w:lang w:val="en-US"/>
+                              </w:rPr>
+                              <w:t>siguePartida=False</w:t>
+                            </w:r>
+                          </w:p>
+                        </w:txbxContent>
+                      </wps:txbx>
+                      <wps:bodyPr rot="0" vert="horz" wrap="square" lIns="91440" tIns="45720" rIns="91440" bIns="45720" anchor="t" anchorCtr="0">
+                        <a:noAutofit/>
+                      </wps:bodyPr>
+                    </wps:wsp>
+                  </a:graphicData>
+                </a:graphic>
+                <wp14:sizeRelH relativeFrom="margin">
+                  <wp14:pctWidth>0</wp14:pctWidth>
+                </wp14:sizeRelH>
+                <wp14:sizeRelV relativeFrom="margin">
+                  <wp14:pctHeight>0</wp14:pctHeight>
+                </wp14:sizeRelV>
+              </wp:anchor>
+            </w:drawing>
+          </mc:Choice>
+          <mc:Fallback>
+            <w:pict>
+              <v:shapetype w14:anchorId="69EEDB1E" id="_x0000_t202" coordsize="21600,21600" o:spt="202" path="m,l,21600r21600,l21600,xe">
+                <v:stroke joinstyle="miter"/>
+                <v:path gradientshapeok="t" o:connecttype="rect"/>
+              </v:shapetype>
+              <v:shape id="Cuadro de texto 2" o:spid="_x0000_s1026" type="#_x0000_t202" style="position:absolute;margin-left:283.4pt;margin-top:8.2pt;width:123.4pt;height:22.4pt;z-index:251707392;visibility:visible;mso-wrap-style:square;mso-width-percent:0;mso-height-percent:0;mso-wrap-distance-left:9pt;mso-wrap-distance-top:3.6pt;mso-wrap-distance-right:9pt;mso-wrap-distance-bottom:3.6pt;mso-position-horizontal:absolute;mso-position-horizontal-relative:text;mso-position-vertical:absolute;mso-position-vertical-relative:text;mso-width-percent:0;mso-height-percent:0;mso-width-relative:margin;mso-height-relative:margin;v-text-anchor:top" o:gfxdata="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" filled="f" stroked="f">
+                <v:textbox>
+                  <w:txbxContent>
+                    <w:p>
+                      <w:pPr>
+                        <w:rPr>
+                          <w:lang w:val="en-US"/>
+                        </w:rPr>
+                      </w:pPr>
+                      <w:r>
+                        <w:rPr>
+                          <w:lang w:val="en-US"/>
+                        </w:rPr>
+                        <w:t>siguePartida=False</w:t>
+                      </w:r>
+                    </w:p>
+                  </w:txbxContent>
+                </v:textbox>
+                <w10:wrap type="square"/>
+              </v:shape>
+            </w:pict>
+          </mc:Fallback>
+        </mc:AlternateContent>
+      </w:r>
+      <w:r>
         <w:tab/>
       </w:r>
     </w:p>
@@ -2264,11 +2364,258 @@
         <w:tabs>
           <w:tab w:val="left" w:pos="1092"/>
         </w:tabs>
+        <w:rPr>
+          <w:lang w:val="es-VE"/>
+        </w:rPr>
       </w:pPr>
+      <w:r>
+        <w:rPr>
+          <w:noProof/>
+          <w:lang w:val="es-VE" w:eastAsia="es-VE"/>
+        </w:rPr>
+        <mc:AlternateContent>
+          <mc:Choice Requires="wps">
+            <w:drawing>
+              <wp:anchor distT="0" distB="0" distL="114300" distR="114300" simplePos="0" relativeHeight="251705344" behindDoc="0" locked="0" layoutInCell="1" allowOverlap="1">
+                <wp:simplePos x="0" y="0"/>
+                <wp:positionH relativeFrom="column">
+                  <wp:posOffset>4828295</wp:posOffset>
+                </wp:positionH>
+                <wp:positionV relativeFrom="paragraph">
+                  <wp:posOffset>31727</wp:posOffset>
+                </wp:positionV>
+                <wp:extent cx="6575" cy="1121805"/>
+                <wp:effectExtent l="0" t="0" r="31750" b="21590"/>
+                <wp:wrapNone/>
+                <wp:docPr id="8" name="Conector recto 8"/>
+                <wp:cNvGraphicFramePr/>
+                <a:graphic xmlns:a="http://schemas.openxmlformats.org/drawingml/2006/main">
+                  <a:graphicData uri="http://schemas.microsoft.com/office/word/2010/wordprocessingShape">
+                    <wps:wsp>
+                      <wps:cNvCnPr/>
+                      <wps:spPr>
+                        <a:xfrm>
+                          <a:off x="0" y="0"/>
+                          <a:ext cx="6575" cy="1121805"/>
+                        </a:xfrm>
+                        <a:prstGeom prst="line">
+                          <a:avLst/>
+                        </a:prstGeom>
+                      </wps:spPr>
+                      <wps:style>
+                        <a:lnRef idx="1">
+                          <a:schemeClr val="dk1"/>
+                        </a:lnRef>
+                        <a:fillRef idx="0">
+                          <a:schemeClr val="dk1"/>
+                        </a:fillRef>
+                        <a:effectRef idx="0">
+                          <a:schemeClr val="dk1"/>
+                        </a:effectRef>
+                        <a:fontRef idx="minor">
+                          <a:schemeClr val="tx1"/>
+                        </a:fontRef>
+                      </wps:style>
+                      <wps:bodyPr/>
+                    </wps:wsp>
+                  </a:graphicData>
+                </a:graphic>
+                <wp14:sizeRelH relativeFrom="margin">
+                  <wp14:pctWidth>0</wp14:pctWidth>
+                </wp14:sizeRelH>
+                <wp14:sizeRelV relativeFrom="margin">
+                  <wp14:pctHeight>0</wp14:pctHeight>
+                </wp14:sizeRelV>
+              </wp:anchor>
+            </w:drawing>
+          </mc:Choice>
+          <mc:Fallback>
+            <w:pict>
+              <v:line w14:anchorId="527AFE75" id="Conector recto 8" o:spid="_x0000_s1026" style="position:absolute;z-index:251705344;visibility:visible;mso-wrap-style:square;mso-width-percent:0;mso-height-percent:0;mso-wrap-distance-left:9pt;mso-wrap-distance-top:0;mso-wrap-distance-right:9pt;mso-wrap-distance-bottom:0;mso-position-horizontal:absolute;mso-position-horizontal-relative:text;mso-position-vertical:absolute;mso-position-vertical-relative:text;mso-width-percent:0;mso-height-percent:0;mso-width-relative:margin;mso-height-relative:margin" from="380.2pt,2.5pt" to="380.7pt,90.85pt" o:gfxdata="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" strokecolor="black [3200]" strokeweight=".5pt">
+                <v:stroke joinstyle="miter"/>
+              </v:line>
+            </w:pict>
+          </mc:Fallback>
+        </mc:AlternateContent>
+      </w:r>
+      <w:r>
+        <w:rPr>
+          <w:noProof/>
+          <w:lang w:val="es-VE" w:eastAsia="es-VE"/>
+        </w:rPr>
+        <mc:AlternateContent>
+          <mc:Choice Requires="wps">
+            <w:drawing>
+              <wp:anchor distT="0" distB="0" distL="114300" distR="114300" simplePos="0" relativeHeight="251704320" behindDoc="0" locked="0" layoutInCell="1" allowOverlap="1">
+                <wp:simplePos x="0" y="0"/>
+                <wp:positionH relativeFrom="column">
+                  <wp:posOffset>3259207</wp:posOffset>
+                </wp:positionH>
+                <wp:positionV relativeFrom="paragraph">
+                  <wp:posOffset>31728</wp:posOffset>
+                </wp:positionV>
+                <wp:extent cx="1558267" cy="0"/>
+                <wp:effectExtent l="0" t="0" r="23495" b="19050"/>
+                <wp:wrapNone/>
+                <wp:docPr id="7" name="Conector recto 7"/>
+                <wp:cNvGraphicFramePr/>
+                <a:graphic xmlns:a="http://schemas.openxmlformats.org/drawingml/2006/main">
+                  <a:graphicData uri="http://schemas.microsoft.com/office/word/2010/wordprocessingShape">
+                    <wps:wsp>
+                      <wps:cNvCnPr/>
+                      <wps:spPr>
+                        <a:xfrm>
+                          <a:off x="0" y="0"/>
+                          <a:ext cx="1558267" cy="0"/>
+                        </a:xfrm>
+                        <a:prstGeom prst="line">
+                          <a:avLst/>
+                        </a:prstGeom>
+                      </wps:spPr>
+                      <wps:style>
+                        <a:lnRef idx="1">
+                          <a:schemeClr val="dk1"/>
+                        </a:lnRef>
+                        <a:fillRef idx="0">
+                          <a:schemeClr val="dk1"/>
+                        </a:fillRef>
+                        <a:effectRef idx="0">
+                          <a:schemeClr val="dk1"/>
+                        </a:effectRef>
+                        <a:fontRef idx="minor">
+                          <a:schemeClr val="tx1"/>
+                        </a:fontRef>
+                      </wps:style>
+                      <wps:bodyPr/>
+                    </wps:wsp>
+                  </a:graphicData>
+                </a:graphic>
+                <wp14:sizeRelH relativeFrom="margin">
+                  <wp14:pctWidth>0</wp14:pctWidth>
+                </wp14:sizeRelH>
+                <wp14:sizeRelV relativeFrom="margin">
+                  <wp14:pctHeight>0</wp14:pctHeight>
+                </wp14:sizeRelV>
+              </wp:anchor>
+            </w:drawing>
+          </mc:Choice>
+          <mc:Fallback>
+            <w:pict>
+              <v:line w14:anchorId="4A3F9E84" id="Conector recto 7" o:spid="_x0000_s1026" style="position:absolute;z-index:251704320;visibility:visible;mso-wrap-style:square;mso-width-percent:0;mso-height-percent:0;mso-wrap-distance-left:9pt;mso-wrap-distance-top:0;mso-wrap-distance-right:9pt;mso-wrap-distance-bottom:0;mso-position-horizontal:absolute;mso-position-horizontal-relative:text;mso-position-vertical:absolute;mso-position-vertical-relative:text;mso-width-percent:0;mso-height-percent:0;mso-width-relative:margin;mso-height-relative:margin" from="256.65pt,2.5pt" to="379.35pt,2.5pt" o:gfxdata="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" strokecolor="black [3200]" strokeweight=".5pt">
+                <v:stroke joinstyle="miter"/>
+              </v:line>
+            </w:pict>
+          </mc:Fallback>
+        </mc:AlternateContent>
+      </w:r>
+      <w:r>
+        <w:rPr>
+          <w:noProof/>
+        </w:rPr>
+        <mc:AlternateContent>
+          <mc:Choice Requires="wps">
+            <w:drawing>
+              <wp:anchor distT="45720" distB="45720" distL="114300" distR="114300" simplePos="0" relativeHeight="251702272" behindDoc="0" locked="0" layoutInCell="1" allowOverlap="1">
+                <wp:simplePos x="0" y="0"/>
+                <wp:positionH relativeFrom="column">
+                  <wp:posOffset>2304226</wp:posOffset>
+                </wp:positionH>
+                <wp:positionV relativeFrom="paragraph">
+                  <wp:posOffset>136723</wp:posOffset>
+                </wp:positionV>
+                <wp:extent cx="1567180" cy="284480"/>
+                <wp:effectExtent l="0" t="0" r="0" b="1270"/>
+                <wp:wrapSquare wrapText="bothSides"/>
+                <wp:docPr id="217" name="Cuadro de texto 2"/>
+                <wp:cNvGraphicFramePr>
+                  <a:graphicFrameLocks xmlns:a="http://schemas.openxmlformats.org/drawingml/2006/main"/>
+                </wp:cNvGraphicFramePr>
+                <a:graphic xmlns:a="http://schemas.openxmlformats.org/drawingml/2006/main">
+                  <a:graphicData uri="http://schemas.microsoft.com/office/word/2010/wordprocessingShape">
+                    <wps:wsp>
+                      <wps:cNvSpPr txBox="1">
+                        <a:spLocks noChangeArrowheads="1"/>
+                      </wps:cNvSpPr>
+                      <wps:spPr bwMode="auto">
+                        <a:xfrm>
+                          <a:off x="0" y="0"/>
+                          <a:ext cx="1567180" cy="284480"/>
+                        </a:xfrm>
+                        <a:prstGeom prst="rect">
+                          <a:avLst/>
+                        </a:prstGeom>
+                        <a:solidFill>
+                          <a:srgbClr val="FFFFFF"/>
+                        </a:solidFill>
+                        <a:ln w="9525">
+                          <a:noFill/>
+                          <a:miter lim="800000"/>
+                          <a:headEnd/>
+                          <a:tailEnd/>
+                        </a:ln>
+                      </wps:spPr>
+                      <wps:txbx>
+                        <w:txbxContent>
+                          <w:p>
+                            <w:pPr>
+                              <w:rPr>
+                                <w:lang w:val="en-US"/>
+                              </w:rPr>
+                            </w:pPr>
+                            <w:r>
+                              <w:rPr>
+                                <w:lang w:val="en-US"/>
+                              </w:rPr>
+                              <w:t>siguePartida=True</w:t>
+                            </w:r>
+                          </w:p>
+                        </w:txbxContent>
+                      </wps:txbx>
+                      <wps:bodyPr rot="0" vert="horz" wrap="square" lIns="91440" tIns="45720" rIns="91440" bIns="45720" anchor="t" anchorCtr="0">
+                        <a:noAutofit/>
+                      </wps:bodyPr>
+                    </wps:wsp>
+                  </a:graphicData>
+                </a:graphic>
+                <wp14:sizeRelH relativeFrom="margin">
+                  <wp14:pctWidth>0</wp14:pctWidth>
+                </wp14:sizeRelH>
+                <wp14:sizeRelV relativeFrom="margin">
+                  <wp14:pctHeight>0</wp14:pctHeight>
+                </wp14:sizeRelV>
+              </wp:anchor>
+            </w:drawing>
+          </mc:Choice>
+          <mc:Fallback>
+            <w:pict>
+              <v:shape id="_x0000_s1027" type="#_x0000_t202" style="position:absolute;margin-left:181.45pt;margin-top:10.75pt;width:123.4pt;height:22.4pt;z-index:251702272;visibility:visible;mso-wrap-style:square;mso-width-percent:0;mso-height-percent:0;mso-wrap-distance-left:9pt;mso-wrap-distance-top:3.6pt;mso-wrap-distance-right:9pt;mso-wrap-distance-bottom:3.6pt;mso-position-horizontal:absolute;mso-position-horizontal-relative:text;mso-position-vertical:absolute;mso-position-vertical-relative:text;mso-width-percent:0;mso-height-percent:0;mso-width-relative:margin;mso-height-relative:margin;v-text-anchor:top" o:gfxdata="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" stroked="f">
+                <v:textbox>
+                  <w:txbxContent>
+                    <w:p>
+                      <w:pPr>
+                        <w:rPr>
+                          <w:lang w:val="en-US"/>
+                        </w:rPr>
+                      </w:pPr>
+                      <w:r>
+                        <w:rPr>
+                          <w:lang w:val="en-US"/>
+                        </w:rPr>
+                        <w:t>siguePartida=True</w:t>
+                      </w:r>
+                    </w:p>
+                  </w:txbxContent>
+                </v:textbox>
+                <w10:wrap type="square"/>
+              </v:shape>
+            </w:pict>
+          </mc:Fallback>
+        </mc:AlternateContent>
+      </w:r>
     </w:p>
     <w:tbl>
       <w:tblPr>
-        <w:tblStyle w:val="TableGrid"/>
+        <w:tblStyle w:val="Tablaconcuadrcula"/>
         <w:tblpPr w:leftFromText="141" w:rightFromText="141" w:vertAnchor="text" w:horzAnchor="page" w:tblpX="4549" w:tblpY="219"/>
         <w:tblW w:w="0" w:type="auto"/>
         <w:tblLook w:val="04A0" w:firstRow="1" w:lastRow="0" w:firstColumn="1" w:lastColumn="0" w:noHBand="0" w:noVBand="1"/>
@@ -2293,6 +2640,7 @@
             <w:r>
               <w:rPr>
                 <w:noProof/>
+                <w:lang w:val="es-VE" w:eastAsia="es-VE"/>
               </w:rPr>
               <mc:AlternateContent>
                 <mc:Choice Requires="wps">
@@ -2347,7 +2695,7 @@
                     </wp:anchor>
                   </w:drawing>
                 </mc:Choice>
-                <mc:Fallback>
+                <mc:Fallback xmlns:w16se="http://schemas.microsoft.com/office/word/2015/wordml/symex" xmlns:w16cid="http://schemas.microsoft.com/office/word/2016/wordml/cid" xmlns:am3d="http://schemas.microsoft.com/office/drawing/2017/model3d" xmlns:aink="http://schemas.microsoft.com/office/drawing/2016/ink" xmlns:cx8="http://schemas.microsoft.com/office/drawing/2016/5/14/chartex" xmlns:cx7="http://schemas.microsoft.com/office/drawing/2016/5/13/chartex" xmlns:cx6="http://schemas.microsoft.com/office/drawing/2016/5/12/chartex" xmlns:cx5="http://schemas.microsoft.com/office/drawing/2016/5/11/chartex" xmlns:cx4="http://schemas.microsoft.com/office/drawing/2016/5/10/chartex" xmlns:cx3="http://schemas.microsoft.com/office/drawing/2016/5/9/chartex" xmlns:cx2="http://schemas.microsoft.com/office/drawing/2015/10/21/chartex" xmlns:cx1="http://schemas.microsoft.com/office/drawing/2015/9/8/chartex" xmlns:cx="http://schemas.microsoft.com/office/drawing/2014/chartex">
                   <w:pict>
                     <v:shape w14:anchorId="04C2DBA6" id="Straight Arrow Connector 32" o:spid="_x0000_s1026" type="#_x0000_t32" style="position:absolute;margin-left:30.35pt;margin-top:13.25pt;width:0;height:33pt;z-index:251692032;visibility:visible;mso-wrap-style:square;mso-wrap-distance-left:9pt;mso-wrap-distance-top:0;mso-wrap-distance-right:9pt;mso-wrap-distance-bottom:0;mso-position-horizontal:absolute;mso-position-horizontal-relative:text;mso-position-vertical:absolute;mso-position-vertical-relative:text" o:gfxdata="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" strokecolor="black [3200]" strokeweight=".5pt">
                       <v:stroke endarrow="block" joinstyle="miter"/>
@@ -2367,6 +2715,7 @@
       <w:r>
         <w:rPr>
           <w:noProof/>
+          <w:lang w:val="es-VE" w:eastAsia="es-VE"/>
         </w:rPr>
         <mc:AlternateContent>
           <mc:Choice Requires="wps">
@@ -2426,20 +2775,15 @@
           </mc:Choice>
           <mc:Fallback>
             <w:pict>
-              <v:line w14:anchorId="0A6F733D" id="Straight Connector 34" o:spid="_x0000_s1026" style="position:absolute;flip:x y;z-index:251693056;visibility:visible;mso-wrap-style:square;mso-width-percent:0;mso-height-percent:0;mso-wrap-distance-left:9pt;mso-wrap-distance-top:0;mso-wrap-distance-right:9pt;mso-wrap-distance-bottom:0;mso-position-horizontal:absolute;mso-position-horizontal-relative:text;mso-position-vertical:absolute;mso-position-vertical-relative:text;mso-width-percent:0;mso-height-percent:0;mso-width-relative:margin;mso-height-relative:margin" from="-61.65pt,16.3pt" to="141.75pt,17.5pt" o:gfxdata="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" strokecolor="black [3200]" strokeweight=".5pt">
+              <v:line w14:anchorId="662FA752" id="Straight Connector 34" o:spid="_x0000_s1026" style="position:absolute;flip:x y;z-index:251693056;visibility:visible;mso-wrap-style:square;mso-width-percent:0;mso-height-percent:0;mso-wrap-distance-left:9pt;mso-wrap-distance-top:0;mso-wrap-distance-right:9pt;mso-wrap-distance-bottom:0;mso-position-horizontal:absolute;mso-position-horizontal-relative:text;mso-position-vertical:absolute;mso-position-vertical-relative:text;mso-width-percent:0;mso-height-percent:0;mso-width-relative:margin;mso-height-relative:margin" from="-61.65pt,16.3pt" to="141.75pt,17.5pt" o:gfxdata="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" strokecolor="black [3200]" strokeweight=".5pt">
                 <v:stroke joinstyle="miter"/>
               </v:line>
             </w:pict>
           </mc:Fallback>
         </mc:AlternateContent>
       </w:r>
-      <w:proofErr w:type="spellStart"/>
-      <w:r>
-        <w:t>siguePartida</w:t>
-      </w:r>
-      <w:proofErr w:type="spellEnd"/>
-      <w:r>
-        <w:t>=True</w:t>
+      <w:r>
+        <w:t>siguePartida=True</w:t>
       </w:r>
     </w:p>
     <w:p>
@@ -2449,7 +2793,7 @@
     </w:p>
     <w:tbl>
       <w:tblPr>
-        <w:tblStyle w:val="TableGrid"/>
+        <w:tblStyle w:val="Tablaconcuadrcula"/>
         <w:tblpPr w:leftFromText="141" w:rightFromText="141" w:vertAnchor="text" w:horzAnchor="page" w:tblpX="4453" w:tblpY="304"/>
         <w:tblW w:w="0" w:type="auto"/>
         <w:tblLook w:val="04A0" w:firstRow="1" w:lastRow="0" w:firstColumn="1" w:lastColumn="0" w:noHBand="0" w:noVBand="1"/>
@@ -2472,11 +2816,9 @@
               </w:tabs>
               <w:jc w:val="center"/>
             </w:pPr>
-            <w:proofErr w:type="spellStart"/>
             <w:r>
               <w:t>DesplegarGanador</w:t>
             </w:r>
-            <w:proofErr w:type="spellEnd"/>
           </w:p>
         </w:tc>
       </w:tr>
@@ -2493,15 +2835,7 @@
       </w:r>
       <w:r>
         <w:tab/>
-        <w:t xml:space="preserve">                    </w:t>
-      </w:r>
-      <w:proofErr w:type="spellStart"/>
-      <w:r>
-        <w:t>siguePartida</w:t>
-      </w:r>
-      <w:proofErr w:type="spellEnd"/>
-      <w:r>
-        <w:t>=False</w:t>
+        <w:t xml:space="preserve">                    siguePartida=False</w:t>
       </w:r>
     </w:p>
     <w:p>
@@ -2514,6 +2848,80 @@
       <w:r>
         <w:rPr>
           <w:noProof/>
+          <w:lang w:val="es-VE" w:eastAsia="es-VE"/>
+        </w:rPr>
+        <mc:AlternateContent>
+          <mc:Choice Requires="wps">
+            <w:drawing>
+              <wp:anchor distT="0" distB="0" distL="114300" distR="114300" simplePos="0" relativeHeight="251703296" behindDoc="1" locked="0" layoutInCell="1" allowOverlap="1">
+                <wp:simplePos x="0" y="0"/>
+                <wp:positionH relativeFrom="column">
+                  <wp:posOffset>2985288</wp:posOffset>
+                </wp:positionH>
+                <wp:positionV relativeFrom="paragraph">
+                  <wp:posOffset>8382</wp:posOffset>
+                </wp:positionV>
+                <wp:extent cx="1833421" cy="45719"/>
+                <wp:effectExtent l="38100" t="38100" r="14605" b="88265"/>
+                <wp:wrapNone/>
+                <wp:docPr id="5" name="Conector recto de flecha 5"/>
+                <wp:cNvGraphicFramePr/>
+                <a:graphic xmlns:a="http://schemas.openxmlformats.org/drawingml/2006/main">
+                  <a:graphicData uri="http://schemas.microsoft.com/office/word/2010/wordprocessingShape">
+                    <wps:wsp>
+                      <wps:cNvCnPr/>
+                      <wps:spPr>
+                        <a:xfrm flipH="1">
+                          <a:off x="0" y="0"/>
+                          <a:ext cx="1833421" cy="45719"/>
+                        </a:xfrm>
+                        <a:prstGeom prst="straightConnector1">
+                          <a:avLst/>
+                        </a:prstGeom>
+                        <a:ln>
+                          <a:tailEnd type="triangle"/>
+                        </a:ln>
+                      </wps:spPr>
+                      <wps:style>
+                        <a:lnRef idx="1">
+                          <a:schemeClr val="dk1"/>
+                        </a:lnRef>
+                        <a:fillRef idx="0">
+                          <a:schemeClr val="dk1"/>
+                        </a:fillRef>
+                        <a:effectRef idx="0">
+                          <a:schemeClr val="dk1"/>
+                        </a:effectRef>
+                        <a:fontRef idx="minor">
+                          <a:schemeClr val="tx1"/>
+                        </a:fontRef>
+                      </wps:style>
+                      <wps:bodyPr/>
+                    </wps:wsp>
+                  </a:graphicData>
+                </a:graphic>
+                <wp14:sizeRelH relativeFrom="margin">
+                  <wp14:pctWidth>0</wp14:pctWidth>
+                </wp14:sizeRelH>
+                <wp14:sizeRelV relativeFrom="margin">
+                  <wp14:pctHeight>0</wp14:pctHeight>
+                </wp14:sizeRelV>
+              </wp:anchor>
+            </w:drawing>
+          </mc:Choice>
+          <mc:Fallback>
+            <w:pict>
+              <v:shape w14:anchorId="46E07BB0" id="Conector recto de flecha 5" o:spid="_x0000_s1026" type="#_x0000_t32" style="position:absolute;margin-left:235.05pt;margin-top:.65pt;width:144.35pt;height:3.6pt;flip:x;z-index:-251613184;visibility:visible;mso-wrap-style:square;mso-width-percent:0;mso-height-percent:0;mso-wrap-distance-left:9pt;mso-wrap-distance-top:0;mso-wrap-distance-right:9pt;mso-wrap-distance-bottom:0;mso-position-horizontal:absolute;mso-position-horizontal-relative:text;mso-position-vertical:absolute;mso-position-vertical-relative:text;mso-width-percent:0;mso-height-percent:0;mso-width-relative:margin;mso-height-relative:margin" o:gfxdata="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" strokecolor="black [3200]" strokeweight=".5pt">
+                <v:stroke endarrow="block" joinstyle="miter"/>
+              </v:shape>
+            </w:pict>
+          </mc:Fallback>
+        </mc:AlternateContent>
+      </w:r>
+      <w:r>
+        <w:rPr>
+          <w:noProof/>
+          <w:lang w:val="es-VE" w:eastAsia="es-VE"/>
         </w:rPr>
         <mc:AlternateContent>
           <mc:Choice Requires="wps">
@@ -2521,10 +2929,10 @@
               <wp:anchor distT="0" distB="0" distL="114300" distR="114300" simplePos="0" relativeHeight="251696128" behindDoc="0" locked="0" layoutInCell="1" allowOverlap="1">
                 <wp:simplePos x="0" y="0"/>
                 <wp:positionH relativeFrom="column">
-                  <wp:posOffset>2265045</wp:posOffset>
+                  <wp:posOffset>2252980</wp:posOffset>
                 </wp:positionH>
                 <wp:positionV relativeFrom="paragraph">
-                  <wp:posOffset>104775</wp:posOffset>
+                  <wp:posOffset>116585</wp:posOffset>
                 </wp:positionV>
                 <wp:extent cx="7620" cy="381000"/>
                 <wp:effectExtent l="38100" t="0" r="68580" b="57150"/>
@@ -2570,7 +2978,7 @@
           </mc:Choice>
           <mc:Fallback>
             <w:pict>
-              <v:shape w14:anchorId="5C6D9A35" id="Straight Arrow Connector 37" o:spid="_x0000_s1026" type="#_x0000_t32" style="position:absolute;margin-left:178.35pt;margin-top:8.25pt;width:.6pt;height:30pt;z-index:251696128;visibility:visible;mso-wrap-style:square;mso-wrap-distance-left:9pt;mso-wrap-distance-top:0;mso-wrap-distance-right:9pt;mso-wrap-distance-bottom:0;mso-position-horizontal:absolute;mso-position-horizontal-relative:text;mso-position-vertical:absolute;mso-position-vertical-relative:text" o:gfxdata="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" strokecolor="black [3200]" strokeweight=".5pt">
+              <v:shape w14:anchorId="11FD777A" id="Straight Arrow Connector 37" o:spid="_x0000_s1026" type="#_x0000_t32" style="position:absolute;margin-left:177.4pt;margin-top:9.2pt;width:.6pt;height:30pt;z-index:251696128;visibility:visible;mso-wrap-style:square;mso-wrap-distance-left:9pt;mso-wrap-distance-top:0;mso-wrap-distance-right:9pt;mso-wrap-distance-bottom:0;mso-position-horizontal:absolute;mso-position-horizontal-relative:text;mso-position-vertical:absolute;mso-position-vertical-relative:text" o:gfxdata="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" strokecolor="black [3200]" strokeweight=".5pt">
                 <v:stroke endarrow="block" joinstyle="miter"/>
               </v:shape>
             </w:pict>
@@ -2580,7 +2988,7 @@
     </w:p>
     <w:tbl>
       <w:tblPr>
-        <w:tblStyle w:val="TableGrid"/>
+        <w:tblStyle w:val="Tablaconcuadrcula"/>
         <w:tblpPr w:leftFromText="141" w:rightFromText="141" w:vertAnchor="text" w:horzAnchor="page" w:tblpX="4693" w:tblpY="340"/>
         <w:tblW w:w="0" w:type="auto"/>
         <w:tblLook w:val="04A0" w:firstRow="1" w:lastRow="0" w:firstColumn="1" w:lastColumn="0" w:noHBand="0" w:noVBand="1"/>
@@ -2605,6 +3013,7 @@
             <w:r>
               <w:rPr>
                 <w:noProof/>
+                <w:lang w:val="es-VE" w:eastAsia="es-VE"/>
               </w:rPr>
               <mc:AlternateContent>
                 <mc:Choice Requires="wps">
@@ -2661,18 +3070,16 @@
                 </mc:Choice>
                 <mc:Fallback>
                   <w:pict>
-                    <v:shape w14:anchorId="2AB9E865" id="Straight Arrow Connector 38" o:spid="_x0000_s1026" type="#_x0000_t32" style="position:absolute;margin-left:23.75pt;margin-top:12.65pt;width:0;height:30pt;z-index:251697152;visibility:visible;mso-wrap-style:square;mso-wrap-distance-left:9pt;mso-wrap-distance-top:0;mso-wrap-distance-right:9pt;mso-wrap-distance-bottom:0;mso-position-horizontal:absolute;mso-position-horizontal-relative:text;mso-position-vertical:absolute;mso-position-vertical-relative:text" o:gfxdata="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" strokecolor="black [3200]" strokeweight=".5pt">
+                    <v:shape w14:anchorId="330BC76B" id="Straight Arrow Connector 38" o:spid="_x0000_s1026" type="#_x0000_t32" style="position:absolute;margin-left:23.75pt;margin-top:12.65pt;width:0;height:30pt;z-index:251697152;visibility:visible;mso-wrap-style:square;mso-wrap-distance-left:9pt;mso-wrap-distance-top:0;mso-wrap-distance-right:9pt;mso-wrap-distance-bottom:0;mso-position-horizontal:absolute;mso-position-horizontal-relative:text;mso-position-vertical:absolute;mso-position-vertical-relative:text" o:gfxdata="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" strokecolor="black [3200]" strokeweight=".5pt">
                       <v:stroke endarrow="block" joinstyle="miter"/>
                     </v:shape>
                   </w:pict>
                 </mc:Fallback>
               </mc:AlternateContent>
             </w:r>
-            <w:proofErr w:type="spellStart"/>
             <w:r>
               <w:t>OtraPartida</w:t>
             </w:r>
-            <w:proofErr w:type="spellEnd"/>
           </w:p>
         </w:tc>
       </w:tr>
@@ -2681,6 +3088,7 @@
       <w:r>
         <w:rPr>
           <w:noProof/>
+          <w:lang w:val="es-VE" w:eastAsia="es-VE"/>
         </w:rPr>
         <mc:AlternateContent>
           <mc:Choice Requires="wps">
@@ -2732,7 +3140,7 @@
               </wp:anchor>
             </w:drawing>
           </mc:Choice>
-          <mc:Fallback>
+          <mc:Fallback xmlns:w16se="http://schemas.microsoft.com/office/word/2015/wordml/symex" xmlns:w16cid="http://schemas.microsoft.com/office/word/2016/wordml/cid" xmlns:am3d="http://schemas.microsoft.com/office/drawing/2017/model3d" xmlns:aink="http://schemas.microsoft.com/office/drawing/2016/ink" xmlns:cx8="http://schemas.microsoft.com/office/drawing/2016/5/14/chartex" xmlns:cx7="http://schemas.microsoft.com/office/drawing/2016/5/13/chartex" xmlns:cx6="http://schemas.microsoft.com/office/drawing/2016/5/12/chartex" xmlns:cx5="http://schemas.microsoft.com/office/drawing/2016/5/11/chartex" xmlns:cx4="http://schemas.microsoft.com/office/drawing/2016/5/10/chartex" xmlns:cx3="http://schemas.microsoft.com/office/drawing/2016/5/9/chartex" xmlns:cx2="http://schemas.microsoft.com/office/drawing/2015/10/21/chartex" xmlns:cx1="http://schemas.microsoft.com/office/drawing/2015/9/8/chartex" xmlns:cx="http://schemas.microsoft.com/office/drawing/2014/chartex">
             <w:pict>
               <v:line w14:anchorId="5AAEF0B5" id="Straight Connector 39" o:spid="_x0000_s1026" style="position:absolute;flip:x y;z-index:251698176;visibility:visible;mso-wrap-style:square;mso-wrap-distance-left:9pt;mso-wrap-distance-top:0;mso-wrap-distance-right:9pt;mso-wrap-distance-bottom:0;mso-position-horizontal:absolute;mso-position-horizontal-relative:text;mso-position-vertical:absolute;mso-position-vertical-relative:text" from="-72.45pt,22.95pt" to="148.35pt,23.55pt" o:gfxdata="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" strokecolor="black [3200]" strokeweight=".5pt">
                 <v:stroke joinstyle="miter"/>
@@ -2741,19 +3149,14 @@
           </mc:Fallback>
         </mc:AlternateContent>
       </w:r>
-      <w:proofErr w:type="spellStart"/>
-      <w:r>
-        <w:t>jugarOtra</w:t>
-      </w:r>
-      <w:proofErr w:type="spellEnd"/>
-      <w:r>
-        <w:t>=False</w:t>
+      <w:r>
+        <w:t>jugarOtra=True</w:t>
       </w:r>
     </w:p>
     <w:p/>
     <w:tbl>
       <w:tblPr>
-        <w:tblStyle w:val="TableGrid"/>
+        <w:tblStyle w:val="Tablaconcuadrcula"/>
         <w:tblpPr w:leftFromText="141" w:rightFromText="141" w:vertAnchor="text" w:horzAnchor="page" w:tblpX="4165" w:tblpY="317"/>
         <w:tblW w:w="0" w:type="auto"/>
         <w:tblLook w:val="04A0" w:firstRow="1" w:lastRow="0" w:firstColumn="1" w:lastColumn="0" w:noHBand="0" w:noVBand="1"/>
@@ -2775,11 +3178,9 @@
                 <w:tab w:val="left" w:pos="3504"/>
               </w:tabs>
             </w:pPr>
-            <w:proofErr w:type="spellStart"/>
             <w:r>
               <w:t>DesplegarResultadoFinal</w:t>
             </w:r>
-            <w:proofErr w:type="spellEnd"/>
           </w:p>
         </w:tc>
       </w:tr>
@@ -2796,15 +3197,7 @@
       </w:r>
       <w:r>
         <w:tab/>
-        <w:t xml:space="preserve">              </w:t>
-      </w:r>
-      <w:proofErr w:type="spellStart"/>
-      <w:r>
-        <w:t>jugarOtra</w:t>
-      </w:r>
-      <w:proofErr w:type="spellEnd"/>
-      <w:r>
-        <w:t>=False</w:t>
+        <w:t xml:space="preserve">              jugarOtra=False</w:t>
       </w:r>
     </w:p>
     <w:p>
@@ -2842,7 +3235,7 @@
 </file>
 
 <file path=word/endnotes.xml><?xml version="1.0" encoding="utf-8"?>
-<w:endnotes xmlns:wpc="http://schemas.microsoft.com/office/word/2010/wordprocessingCanvas" xmlns:cx="http://schemas.microsoft.com/office/drawing/2014/chartex" xmlns:cx1="http://schemas.microsoft.com/office/drawing/2015/9/8/chartex" xmlns:cx2="http://schemas.microsoft.com/office/drawing/2015/10/21/chartex" xmlns:cx3="http://schemas.microsoft.com/office/drawing/2016/5/9/chartex" xmlns:cx4="http://schemas.microsoft.com/office/drawing/2016/5/10/chartex" xmlns:cx5="http://schemas.microsoft.com/office/drawing/2016/5/11/chartex" xmlns:cx6="http://schemas.microsoft.com/office/drawing/2016/5/12/chartex" xmlns:cx7="http://schemas.microsoft.com/office/drawing/2016/5/13/chartex" xmlns:cx8="http://schemas.microsoft.com/office/drawing/2016/5/14/chartex" xmlns:mc="http://schemas.openxmlformats.org/markup-compatibility/2006" xmlns:aink="http://schemas.microsoft.com/office/drawing/2016/ink" xmlns:am3d="http://schemas.microsoft.com/office/drawing/2017/model3d" xmlns:o="urn:schemas-microsoft-com:office:office" xmlns:r="http://schemas.openxmlformats.org/officeDocument/2006/relationships" xmlns:m="http://schemas.openxmlformats.org/officeDocument/2006/math" xmlns:v="urn:schemas-microsoft-com:vml" xmlns:wp14="http://schemas.microsoft.com/office/word/2010/wordprocessingDrawing" xmlns:wp="http://schemas.openxmlformats.org/drawingml/2006/wordprocessingDrawing" xmlns:w10="urn:schemas-microsoft-com:office:word" xmlns:w="http://schemas.openxmlformats.org/wordprocessingml/2006/main" xmlns:w14="http://schemas.microsoft.com/office/word/2010/wordml" xmlns:w15="http://schemas.microsoft.com/office/word/2012/wordml" xmlns:w16cid="http://schemas.microsoft.com/office/word/2016/wordml/cid" xmlns:w16se="http://schemas.microsoft.com/office/word/2015/wordml/symex" xmlns:wpg="http://schemas.microsoft.com/office/word/2010/wordprocessingGroup" xmlns:wpi="http://schemas.microsoft.com/office/word/2010/wordprocessingInk" xmlns:wne="http://schemas.microsoft.com/office/word/2006/wordml" xmlns:wps="http://schemas.microsoft.com/office/word/2010/wordprocessingShape" mc:Ignorable="w14 w15 w16se w16cid wp14">
+<w:endnotes xmlns:wpc="http://schemas.microsoft.com/office/word/2010/wordprocessingCanvas" xmlns:mc="http://schemas.openxmlformats.org/markup-compatibility/2006" xmlns:o="urn:schemas-microsoft-com:office:office" xmlns:r="http://schemas.openxmlformats.org/officeDocument/2006/relationships" xmlns:m="http://schemas.openxmlformats.org/officeDocument/2006/math" xmlns:v="urn:schemas-microsoft-com:vml" xmlns:wp14="http://schemas.microsoft.com/office/word/2010/wordprocessingDrawing" xmlns:wp="http://schemas.openxmlformats.org/drawingml/2006/wordprocessingDrawing" xmlns:w10="urn:schemas-microsoft-com:office:word" xmlns:w="http://schemas.openxmlformats.org/wordprocessingml/2006/main" xmlns:w14="http://schemas.microsoft.com/office/word/2010/wordml" xmlns:w15="http://schemas.microsoft.com/office/word/2012/wordml" xmlns:wpg="http://schemas.microsoft.com/office/word/2010/wordprocessingGroup" xmlns:wpi="http://schemas.microsoft.com/office/word/2010/wordprocessingInk" xmlns:wne="http://schemas.microsoft.com/office/word/2006/wordml" xmlns:wps="http://schemas.microsoft.com/office/word/2010/wordprocessingShape" mc:Ignorable="w14 w15 wp14">
   <w:endnote w:type="separator" w:id="-1">
     <w:p>
       <w:pPr>
@@ -2867,7 +3260,7 @@
 </file>
 
 <file path=word/footnotes.xml><?xml version="1.0" encoding="utf-8"?>
-<w:footnotes xmlns:wpc="http://schemas.microsoft.com/office/word/2010/wordprocessingCanvas" xmlns:cx="http://schemas.microsoft.com/office/drawing/2014/chartex" xmlns:cx1="http://schemas.microsoft.com/office/drawing/2015/9/8/chartex" xmlns:cx2="http://schemas.microsoft.com/office/drawing/2015/10/21/chartex" xmlns:cx3="http://schemas.microsoft.com/office/drawing/2016/5/9/chartex" xmlns:cx4="http://schemas.microsoft.com/office/drawing/2016/5/10/chartex" xmlns:cx5="http://schemas.microsoft.com/office/drawing/2016/5/11/chartex" xmlns:cx6="http://schemas.microsoft.com/office/drawing/2016/5/12/chartex" xmlns:cx7="http://schemas.microsoft.com/office/drawing/2016/5/13/chartex" xmlns:cx8="http://schemas.microsoft.com/office/drawing/2016/5/14/chartex" xmlns:mc="http://schemas.openxmlformats.org/markup-compatibility/2006" xmlns:aink="http://schemas.microsoft.com/office/drawing/2016/ink" xmlns:am3d="http://schemas.microsoft.com/office/drawing/2017/model3d" xmlns:o="urn:schemas-microsoft-com:office:office" xmlns:r="http://schemas.openxmlformats.org/officeDocument/2006/relationships" xmlns:m="http://schemas.openxmlformats.org/officeDocument/2006/math" xmlns:v="urn:schemas-microsoft-com:vml" xmlns:wp14="http://schemas.microsoft.com/office/word/2010/wordprocessingDrawing" xmlns:wp="http://schemas.openxmlformats.org/drawingml/2006/wordprocessingDrawing" xmlns:w10="urn:schemas-microsoft-com:office:word" xmlns:w="http://schemas.openxmlformats.org/wordprocessingml/2006/main" xmlns:w14="http://schemas.microsoft.com/office/word/2010/wordml" xmlns:w15="http://schemas.microsoft.com/office/word/2012/wordml" xmlns:w16cid="http://schemas.microsoft.com/office/word/2016/wordml/cid" xmlns:w16se="http://schemas.microsoft.com/office/word/2015/wordml/symex" xmlns:wpg="http://schemas.microsoft.com/office/word/2010/wordprocessingGroup" xmlns:wpi="http://schemas.microsoft.com/office/word/2010/wordprocessingInk" xmlns:wne="http://schemas.microsoft.com/office/word/2006/wordml" xmlns:wps="http://schemas.microsoft.com/office/word/2010/wordprocessingShape" mc:Ignorable="w14 w15 w16se w16cid wp14">
+<w:footnotes xmlns:wpc="http://schemas.microsoft.com/office/word/2010/wordprocessingCanvas" xmlns:mc="http://schemas.openxmlformats.org/markup-compatibility/2006" xmlns:o="urn:schemas-microsoft-com:office:office" xmlns:r="http://schemas.openxmlformats.org/officeDocument/2006/relationships" xmlns:m="http://schemas.openxmlformats.org/officeDocument/2006/math" xmlns:v="urn:schemas-microsoft-com:vml" xmlns:wp14="http://schemas.microsoft.com/office/word/2010/wordprocessingDrawing" xmlns:wp="http://schemas.openxmlformats.org/drawingml/2006/wordprocessingDrawing" xmlns:w10="urn:schemas-microsoft-com:office:word" xmlns:w="http://schemas.openxmlformats.org/wordprocessingml/2006/main" xmlns:w14="http://schemas.microsoft.com/office/word/2010/wordml" xmlns:w15="http://schemas.microsoft.com/office/word/2012/wordml" xmlns:wpg="http://schemas.microsoft.com/office/word/2010/wordprocessingGroup" xmlns:wpi="http://schemas.microsoft.com/office/word/2010/wordprocessingInk" xmlns:wne="http://schemas.microsoft.com/office/word/2006/wordml" xmlns:wps="http://schemas.microsoft.com/office/word/2010/wordprocessingShape" mc:Ignorable="w14 w15 wp14">
   <w:footnote w:type="separator" w:id="-1">
     <w:p>
       <w:pPr>
@@ -2892,7 +3285,7 @@
 </file>
 
 <file path=word/styles.xml><?xml version="1.0" encoding="utf-8"?>
-<w:styles xmlns:mc="http://schemas.openxmlformats.org/markup-compatibility/2006" xmlns:r="http://schemas.openxmlformats.org/officeDocument/2006/relationships" xmlns:w="http://schemas.openxmlformats.org/wordprocessingml/2006/main" xmlns:w14="http://schemas.microsoft.com/office/word/2010/wordml" xmlns:w15="http://schemas.microsoft.com/office/word/2012/wordml" xmlns:w16cid="http://schemas.microsoft.com/office/word/2016/wordml/cid" xmlns:w16se="http://schemas.microsoft.com/office/word/2015/wordml/symex" mc:Ignorable="w14 w15 w16se w16cid">
+<w:styles xmlns:mc="http://schemas.openxmlformats.org/markup-compatibility/2006" xmlns:r="http://schemas.openxmlformats.org/officeDocument/2006/relationships" xmlns:w="http://schemas.openxmlformats.org/wordprocessingml/2006/main" xmlns:w14="http://schemas.microsoft.com/office/word/2010/wordml" xmlns:w15="http://schemas.microsoft.com/office/word/2012/wordml" mc:Ignorable="w14 w15">
   <w:docDefaults>
     <w:rPrDefault>
       <w:rPr>
@@ -2908,7 +3301,7 @@
       </w:pPr>
     </w:pPrDefault>
   </w:docDefaults>
-  <w:latentStyles w:defLockedState="0" w:defUIPriority="99" w:defSemiHidden="0" w:defUnhideWhenUsed="0" w:defQFormat="0" w:count="375">
+  <w:latentStyles w:defLockedState="0" w:defUIPriority="99" w:defSemiHidden="0" w:defUnhideWhenUsed="0" w:defQFormat="0" w:count="371">
     <w:lsdException w:name="Normal" w:uiPriority="0" w:qFormat="1"/>
     <w:lsdException w:name="heading 1" w:uiPriority="9" w:qFormat="1"/>
     <w:lsdException w:name="heading 2" w:semiHidden="1" w:uiPriority="9" w:unhideWhenUsed="1" w:qFormat="1"/>
@@ -3014,6 +3407,7 @@
     <w:lsdException w:name="HTML Sample" w:semiHidden="1" w:unhideWhenUsed="1"/>
     <w:lsdException w:name="HTML Typewriter" w:semiHidden="1" w:unhideWhenUsed="1"/>
     <w:lsdException w:name="HTML Variable" w:semiHidden="1" w:unhideWhenUsed="1"/>
+    <w:lsdException w:name="Normal Table" w:semiHidden="1" w:unhideWhenUsed="1"/>
     <w:lsdException w:name="annotation subject" w:semiHidden="1" w:unhideWhenUsed="1"/>
     <w:lsdException w:name="No List" w:semiHidden="1" w:unhideWhenUsed="1"/>
     <w:lsdException w:name="Outline List 1" w:semiHidden="1" w:unhideWhenUsed="1"/>
@@ -3060,8 +3454,10 @@
     <w:lsdException w:name="Table Subtle 2" w:semiHidden="1" w:unhideWhenUsed="1"/>
     <w:lsdException w:name="Table Web 1" w:semiHidden="1" w:unhideWhenUsed="1"/>
     <w:lsdException w:name="Table Web 2" w:semiHidden="1" w:unhideWhenUsed="1"/>
+    <w:lsdException w:name="Table Web 3" w:semiHidden="1" w:unhideWhenUsed="1"/>
     <w:lsdException w:name="Balloon Text" w:semiHidden="1" w:unhideWhenUsed="1"/>
     <w:lsdException w:name="Table Grid" w:uiPriority="39"/>
+    <w:lsdException w:name="Table Theme" w:semiHidden="1" w:unhideWhenUsed="1"/>
     <w:lsdException w:name="Placeholder Text" w:semiHidden="1"/>
     <w:lsdException w:name="No Spacing" w:uiPriority="1" w:qFormat="1"/>
     <w:lsdException w:name="Light Shading" w:uiPriority="60"/>
@@ -3277,22 +3673,18 @@
     <w:lsdException w:name="List Table 5 Dark Accent 6" w:uiPriority="50"/>
     <w:lsdException w:name="List Table 6 Colorful Accent 6" w:uiPriority="51"/>
     <w:lsdException w:name="List Table 7 Colorful Accent 6" w:uiPriority="52"/>
-    <w:lsdException w:name="Mention" w:semiHidden="1" w:unhideWhenUsed="1"/>
-    <w:lsdException w:name="Smart Hyperlink" w:semiHidden="1" w:unhideWhenUsed="1"/>
-    <w:lsdException w:name="Hashtag" w:semiHidden="1" w:unhideWhenUsed="1"/>
-    <w:lsdException w:name="Unresolved Mention" w:semiHidden="1" w:unhideWhenUsed="1"/>
   </w:latentStyles>
   <w:style w:type="paragraph" w:default="1" w:styleId="Normal">
     <w:name w:val="Normal"/>
     <w:qFormat/>
   </w:style>
-  <w:style w:type="character" w:default="1" w:styleId="DefaultParagraphFont">
+  <w:style w:type="character" w:default="1" w:styleId="Fuentedeprrafopredeter">
     <w:name w:val="Default Paragraph Font"/>
     <w:uiPriority w:val="1"/>
     <w:semiHidden/>
     <w:unhideWhenUsed/>
   </w:style>
-  <w:style w:type="table" w:default="1" w:styleId="TableNormal">
+  <w:style w:type="table" w:default="1" w:styleId="Tablanormal">
     <w:name w:val="Normal Table"/>
     <w:uiPriority w:val="99"/>
     <w:semiHidden/>
@@ -3307,15 +3699,15 @@
       </w:tblCellMar>
     </w:tblPr>
   </w:style>
-  <w:style w:type="numbering" w:default="1" w:styleId="NoList">
+  <w:style w:type="numbering" w:default="1" w:styleId="Sinlista">
     <w:name w:val="No List"/>
     <w:uiPriority w:val="99"/>
     <w:semiHidden/>
     <w:unhideWhenUsed/>
   </w:style>
-  <w:style w:type="table" w:styleId="TableGrid">
+  <w:style w:type="table" w:styleId="Tablaconcuadrcula">
     <w:name w:val="Table Grid"/>
-    <w:basedOn w:val="TableNormal"/>
+    <w:basedOn w:val="Tablanormal"/>
     <w:uiPriority w:val="39"/>
     <w:rsid w:val="009F02D8"/>
     <w:pPr>
@@ -3332,10 +3724,10 @@
       </w:tblBorders>
     </w:tblPr>
   </w:style>
-  <w:style w:type="paragraph" w:styleId="Header">
+  <w:style w:type="paragraph" w:styleId="Encabezado">
     <w:name w:val="header"/>
     <w:basedOn w:val="Normal"/>
-    <w:link w:val="HeaderChar"/>
+    <w:link w:val="EncabezadoCar"/>
     <w:uiPriority w:val="99"/>
     <w:unhideWhenUsed/>
     <w:rsid w:val="00BE500C"/>
@@ -3347,17 +3739,17 @@
       <w:spacing w:after="0" w:line="240" w:lineRule="auto"/>
     </w:pPr>
   </w:style>
-  <w:style w:type="character" w:customStyle="1" w:styleId="HeaderChar">
-    <w:name w:val="Header Char"/>
-    <w:basedOn w:val="DefaultParagraphFont"/>
-    <w:link w:val="Header"/>
+  <w:style w:type="character" w:customStyle="1" w:styleId="EncabezadoCar">
+    <w:name w:val="Encabezado Car"/>
+    <w:basedOn w:val="Fuentedeprrafopredeter"/>
+    <w:link w:val="Encabezado"/>
     <w:uiPriority w:val="99"/>
     <w:rsid w:val="00BE500C"/>
   </w:style>
-  <w:style w:type="paragraph" w:styleId="Footer">
+  <w:style w:type="paragraph" w:styleId="Piedepgina">
     <w:name w:val="footer"/>
     <w:basedOn w:val="Normal"/>
-    <w:link w:val="FooterChar"/>
+    <w:link w:val="PiedepginaCar"/>
     <w:uiPriority w:val="99"/>
     <w:unhideWhenUsed/>
     <w:rsid w:val="00BE500C"/>
@@ -3369,10 +3761,10 @@
       <w:spacing w:after="0" w:line="240" w:lineRule="auto"/>
     </w:pPr>
   </w:style>
-  <w:style w:type="character" w:customStyle="1" w:styleId="FooterChar">
-    <w:name w:val="Footer Char"/>
-    <w:basedOn w:val="DefaultParagraphFont"/>
-    <w:link w:val="Footer"/>
+  <w:style w:type="character" w:customStyle="1" w:styleId="PiedepginaCar">
+    <w:name w:val="Pie de página Car"/>
+    <w:basedOn w:val="Fuentedeprrafopredeter"/>
+    <w:link w:val="Piedepgina"/>
     <w:uiPriority w:val="99"/>
     <w:rsid w:val="00BE500C"/>
   </w:style>

</xml_diff>